<commit_message>
docx y pdf del primer entregable de IR
</commit_message>
<xml_diff>
--- a/IR.docx
+++ b/IR.docx
@@ -1182,7 +1182,7 @@
               <w:b/>
               <w:bCs/>
             </w:rPr>
-            <w:t>1</w:t>
+            <w:t>4</w:t>
           </w:r>
         </w:p>
         <w:p>
@@ -1197,7 +1197,7 @@
             <w:ptab w:relativeTo="margin" w:alignment="right" w:leader="dot"/>
           </w:r>
           <w:r>
-            <w:t>2</w:t>
+            <w:t>4</w:t>
           </w:r>
         </w:p>
         <w:p>
@@ -1212,7 +1212,7 @@
             <w:ptab w:relativeTo="margin" w:alignment="right" w:leader="dot"/>
           </w:r>
           <w:r>
-            <w:t>3</w:t>
+            <w:t>4</w:t>
           </w:r>
         </w:p>
         <w:p>
@@ -1251,7 +1251,7 @@
             <w:ptab w:relativeTo="margin" w:alignment="right" w:leader="dot"/>
           </w:r>
           <w:r>
-            <w:t>5</w:t>
+            <w:t>4</w:t>
           </w:r>
         </w:p>
         <w:p>
@@ -1266,7 +1266,7 @@
             <w:ptab w:relativeTo="margin" w:alignment="right" w:leader="dot"/>
           </w:r>
           <w:r>
-            <w:t>6</w:t>
+            <w:t>4</w:t>
           </w:r>
         </w:p>
         <w:p>
@@ -1292,7 +1292,7 @@
               <w:b/>
               <w:bCs/>
             </w:rPr>
-            <w:t>4</w:t>
+            <w:t>5</w:t>
           </w:r>
         </w:p>
         <w:p>
@@ -1372,16 +1372,18 @@
           <w:r>
             <w:t>5</w:t>
           </w:r>
+          <w:bookmarkStart w:id="1" w:name="_GoBack"/>
+          <w:bookmarkEnd w:id="1"/>
         </w:p>
         <w:p>
           <w:r>
             <w:t xml:space="preserve">        3.2.1 </w:t>
           </w:r>
-          <w:bookmarkStart w:id="1" w:name="_Hlk528275666"/>
+          <w:bookmarkStart w:id="2" w:name="_Hlk528275666"/>
           <w:r>
             <w:t>Descripción de actores de negocio actuales</w:t>
           </w:r>
-          <w:bookmarkEnd w:id="1"/>
+          <w:bookmarkEnd w:id="2"/>
           <w:r>
             <w:t xml:space="preserve"> </w:t>
           </w:r>
@@ -1432,7 +1434,7 @@
             <w:ptab w:relativeTo="margin" w:alignment="right" w:leader="dot"/>
           </w:r>
           <w:r>
-            <w:t>5</w:t>
+            <w:t>6</w:t>
           </w:r>
         </w:p>
         <w:p>
@@ -1448,7 +1450,7 @@
             <w:ptab w:relativeTo="margin" w:alignment="right" w:leader="dot"/>
           </w:r>
           <w:r>
-            <w:t>5</w:t>
+            <w:t>6</w:t>
           </w:r>
         </w:p>
         <w:p>
@@ -1464,7 +1466,7 @@
             <w:ptab w:relativeTo="margin" w:alignment="right" w:leader="dot"/>
           </w:r>
           <w:r>
-            <w:t>5</w:t>
+            <w:t>6</w:t>
           </w:r>
         </w:p>
         <w:p>
@@ -1504,7 +1506,7 @@
               <w:b/>
               <w:bCs/>
             </w:rPr>
-            <w:t>4</w:t>
+            <w:t>6</w:t>
           </w:r>
         </w:p>
         <w:p>
@@ -1525,7 +1527,7 @@
             <w:ptab w:relativeTo="margin" w:alignment="right" w:leader="dot"/>
           </w:r>
           <w:r>
-            <w:t>5</w:t>
+            <w:t>6</w:t>
           </w:r>
         </w:p>
         <w:p>
@@ -1552,7 +1554,7 @@
             <w:ptab w:relativeTo="margin" w:alignment="right" w:leader="dot"/>
           </w:r>
           <w:r>
-            <w:t>5</w:t>
+            <w:t>6</w:t>
           </w:r>
         </w:p>
         <w:p>
@@ -1569,7 +1571,7 @@
             <w:ptab w:relativeTo="margin" w:alignment="right" w:leader="dot"/>
           </w:r>
           <w:r>
-            <w:t>5</w:t>
+            <w:t>6</w:t>
           </w:r>
         </w:p>
         <w:p>
@@ -1591,7 +1593,7 @@
             <w:ptab w:relativeTo="margin" w:alignment="right" w:leader="dot"/>
           </w:r>
           <w:r>
-            <w:t>5</w:t>
+            <w:t>7</w:t>
           </w:r>
         </w:p>
         <w:p>
@@ -2841,6 +2843,46 @@
     </w:p>
     <w:p>
       <w:pPr>
+        <w:rPr>
+          <w:sz w:val="24"/>
+          <w:szCs w:val="24"/>
+        </w:rPr>
+      </w:pPr>
+    </w:p>
+    <w:p>
+      <w:pPr>
+        <w:rPr>
+          <w:sz w:val="24"/>
+          <w:szCs w:val="24"/>
+        </w:rPr>
+      </w:pPr>
+    </w:p>
+    <w:p>
+      <w:pPr>
+        <w:rPr>
+          <w:sz w:val="24"/>
+          <w:szCs w:val="24"/>
+        </w:rPr>
+      </w:pPr>
+    </w:p>
+    <w:p>
+      <w:pPr>
+        <w:rPr>
+          <w:sz w:val="24"/>
+          <w:szCs w:val="24"/>
+        </w:rPr>
+      </w:pPr>
+    </w:p>
+    <w:p>
+      <w:pPr>
+        <w:rPr>
+          <w:sz w:val="24"/>
+          <w:szCs w:val="24"/>
+        </w:rPr>
+      </w:pPr>
+    </w:p>
+    <w:p>
+      <w:pPr>
         <w:pStyle w:val="Prrafodelista"/>
         <w:numPr>
           <w:ilvl w:val="1"/>
@@ -2858,6 +2900,7 @@
           <w:sz w:val="32"/>
           <w:szCs w:val="32"/>
         </w:rPr>
+        <w:lastRenderedPageBreak/>
         <w:t>Entorno tecnológico actual</w:t>
       </w:r>
     </w:p>
@@ -2916,22 +2959,6 @@
     </w:p>
     <w:p>
       <w:pPr>
-        <w:rPr>
-          <w:sz w:val="24"/>
-          <w:szCs w:val="24"/>
-        </w:rPr>
-      </w:pPr>
-    </w:p>
-    <w:p>
-      <w:pPr>
-        <w:rPr>
-          <w:sz w:val="24"/>
-          <w:szCs w:val="24"/>
-        </w:rPr>
-      </w:pPr>
-    </w:p>
-    <w:p>
-      <w:pPr>
         <w:pStyle w:val="Prrafodelista"/>
         <w:numPr>
           <w:ilvl w:val="2"/>
@@ -2949,7 +2976,6 @@
           <w:sz w:val="28"/>
           <w:szCs w:val="28"/>
         </w:rPr>
-        <w:lastRenderedPageBreak/>
         <w:t>Descripción del entorno de software</w:t>
       </w:r>
       <w:r>
@@ -3006,8 +3032,6 @@
           <w:szCs w:val="24"/>
         </w:rPr>
       </w:pPr>
-      <w:bookmarkStart w:id="2" w:name="_GoBack"/>
-      <w:bookmarkEnd w:id="2"/>
     </w:p>
     <w:p>
       <w:pPr>
@@ -3213,8 +3237,143 @@
           <w:sz w:val="24"/>
           <w:szCs w:val="24"/>
         </w:rPr>
-        <w:t>: Empresa que se encarga, del transporte y entrega a domicilio del carné de socio.</w:t>
-      </w:r>
+        <w:t>: Empresa que se encarga del transporte y entrega a domicilio del carné de socio.</w:t>
+      </w:r>
+    </w:p>
+    <w:p>
+      <w:pPr>
+        <w:ind w:left="360"/>
+        <w:rPr>
+          <w:sz w:val="24"/>
+          <w:szCs w:val="24"/>
+        </w:rPr>
+      </w:pPr>
+    </w:p>
+    <w:p>
+      <w:pPr>
+        <w:ind w:left="360"/>
+        <w:rPr>
+          <w:sz w:val="24"/>
+          <w:szCs w:val="24"/>
+        </w:rPr>
+      </w:pPr>
+    </w:p>
+    <w:p>
+      <w:pPr>
+        <w:ind w:left="360"/>
+        <w:rPr>
+          <w:sz w:val="24"/>
+          <w:szCs w:val="24"/>
+        </w:rPr>
+      </w:pPr>
+    </w:p>
+    <w:p>
+      <w:pPr>
+        <w:ind w:left="360"/>
+        <w:rPr>
+          <w:sz w:val="24"/>
+          <w:szCs w:val="24"/>
+        </w:rPr>
+      </w:pPr>
+    </w:p>
+    <w:p>
+      <w:pPr>
+        <w:ind w:left="360"/>
+        <w:rPr>
+          <w:sz w:val="24"/>
+          <w:szCs w:val="24"/>
+        </w:rPr>
+      </w:pPr>
+    </w:p>
+    <w:p>
+      <w:pPr>
+        <w:ind w:left="360"/>
+        <w:rPr>
+          <w:sz w:val="24"/>
+          <w:szCs w:val="24"/>
+        </w:rPr>
+      </w:pPr>
+    </w:p>
+    <w:p>
+      <w:pPr>
+        <w:ind w:left="360"/>
+        <w:rPr>
+          <w:sz w:val="24"/>
+          <w:szCs w:val="24"/>
+        </w:rPr>
+      </w:pPr>
+    </w:p>
+    <w:p>
+      <w:pPr>
+        <w:ind w:left="360"/>
+        <w:rPr>
+          <w:sz w:val="24"/>
+          <w:szCs w:val="24"/>
+        </w:rPr>
+      </w:pPr>
+    </w:p>
+    <w:p>
+      <w:pPr>
+        <w:ind w:left="360"/>
+        <w:rPr>
+          <w:sz w:val="24"/>
+          <w:szCs w:val="24"/>
+        </w:rPr>
+      </w:pPr>
+    </w:p>
+    <w:p>
+      <w:pPr>
+        <w:ind w:left="360"/>
+        <w:rPr>
+          <w:sz w:val="24"/>
+          <w:szCs w:val="24"/>
+        </w:rPr>
+      </w:pPr>
+    </w:p>
+    <w:p>
+      <w:pPr>
+        <w:ind w:left="360"/>
+        <w:rPr>
+          <w:sz w:val="24"/>
+          <w:szCs w:val="24"/>
+        </w:rPr>
+      </w:pPr>
+    </w:p>
+    <w:p>
+      <w:pPr>
+        <w:ind w:left="360"/>
+        <w:rPr>
+          <w:sz w:val="24"/>
+          <w:szCs w:val="24"/>
+        </w:rPr>
+      </w:pPr>
+    </w:p>
+    <w:p>
+      <w:pPr>
+        <w:ind w:left="360"/>
+        <w:rPr>
+          <w:sz w:val="24"/>
+          <w:szCs w:val="24"/>
+        </w:rPr>
+      </w:pPr>
+    </w:p>
+    <w:p>
+      <w:pPr>
+        <w:ind w:left="360"/>
+        <w:rPr>
+          <w:sz w:val="24"/>
+          <w:szCs w:val="24"/>
+        </w:rPr>
+      </w:pPr>
+    </w:p>
+    <w:p>
+      <w:pPr>
+        <w:ind w:left="360"/>
+        <w:rPr>
+          <w:sz w:val="24"/>
+          <w:szCs w:val="24"/>
+        </w:rPr>
+      </w:pPr>
     </w:p>
     <w:p>
       <w:pPr>
@@ -3235,6 +3394,7 @@
           <w:sz w:val="28"/>
           <w:szCs w:val="28"/>
         </w:rPr>
+        <w:lastRenderedPageBreak/>
         <w:t>Descripción</w:t>
       </w:r>
       <w:r>
@@ -3345,15 +3505,964 @@
     </w:p>
     <w:p>
       <w:pPr>
-        <w:rPr>
-          <w:color w:val="44546A" w:themeColor="text2"/>
-          <w:sz w:val="36"/>
-          <w:szCs w:val="36"/>
+        <w:jc w:val="center"/>
+        <w:rPr>
+          <w:color w:val="000000" w:themeColor="text1"/>
+          <w:sz w:val="32"/>
+          <w:szCs w:val="32"/>
+        </w:rPr>
+      </w:pPr>
+      <w:r>
+        <w:rPr>
+          <w:noProof/>
+          <w:color w:val="000000" w:themeColor="text1"/>
+          <w:sz w:val="32"/>
+          <w:szCs w:val="32"/>
+        </w:rPr>
+        <w:drawing>
+          <wp:anchor distT="0" distB="0" distL="114300" distR="114300" simplePos="0" relativeHeight="251663360" behindDoc="0" locked="0" layoutInCell="1" allowOverlap="1" wp14:anchorId="641E1630" wp14:editId="6435CF64">
+            <wp:simplePos x="0" y="0"/>
+            <wp:positionH relativeFrom="column">
+              <wp:posOffset>-661035</wp:posOffset>
+            </wp:positionH>
+            <wp:positionV relativeFrom="paragraph">
+              <wp:posOffset>356235</wp:posOffset>
+            </wp:positionV>
+            <wp:extent cx="6781800" cy="4813800"/>
+            <wp:effectExtent l="0" t="0" r="0" b="0"/>
+            <wp:wrapNone/>
+            <wp:docPr id="1" name="Gráfico 1"/>
+            <wp:cNvGraphicFramePr>
+              <a:graphicFrameLocks xmlns:a="http://schemas.openxmlformats.org/drawingml/2006/main" noChangeAspect="1"/>
+            </wp:cNvGraphicFramePr>
+            <a:graphic xmlns:a="http://schemas.openxmlformats.org/drawingml/2006/main">
+              <a:graphicData uri="http://schemas.openxmlformats.org/drawingml/2006/picture">
+                <pic:pic xmlns:pic="http://schemas.openxmlformats.org/drawingml/2006/picture">
+                  <pic:nvPicPr>
+                    <pic:cNvPr id="1" name="Gestión del almacén.svg"/>
+                    <pic:cNvPicPr/>
+                  </pic:nvPicPr>
+                  <pic:blipFill>
+                    <a:blip r:embed="rId10">
+                      <a:extLst>
+                        <a:ext uri="{28A0092B-C50C-407E-A947-70E740481C1C}">
+                          <a14:useLocalDpi xmlns:a14="http://schemas.microsoft.com/office/drawing/2010/main" val="0"/>
+                        </a:ext>
+                        <a:ext uri="{96DAC541-7B7A-43D3-8B79-37D633B846F1}">
+                          <asvg:svgBlip xmlns:asvg="http://schemas.microsoft.com/office/drawing/2016/SVG/main" r:embed="rId11"/>
+                        </a:ext>
+                      </a:extLst>
+                    </a:blip>
+                    <a:stretch>
+                      <a:fillRect/>
+                    </a:stretch>
+                  </pic:blipFill>
+                  <pic:spPr>
+                    <a:xfrm>
+                      <a:off x="0" y="0"/>
+                      <a:ext cx="6781800" cy="4813800"/>
+                    </a:xfrm>
+                    <a:prstGeom prst="rect">
+                      <a:avLst/>
+                    </a:prstGeom>
+                  </pic:spPr>
+                </pic:pic>
+              </a:graphicData>
+            </a:graphic>
+            <wp14:sizeRelH relativeFrom="margin">
+              <wp14:pctWidth>0</wp14:pctWidth>
+            </wp14:sizeRelH>
+            <wp14:sizeRelV relativeFrom="margin">
+              <wp14:pctHeight>0</wp14:pctHeight>
+            </wp14:sizeRelV>
+          </wp:anchor>
+        </w:drawing>
+      </w:r>
+      <w:r>
+        <w:rPr>
+          <w:color w:val="000000" w:themeColor="text1"/>
+          <w:sz w:val="32"/>
+          <w:szCs w:val="32"/>
+        </w:rPr>
+        <w:t>Gestión del almacén</w:t>
+      </w:r>
+    </w:p>
+    <w:p>
+      <w:pPr>
+        <w:jc w:val="center"/>
+        <w:rPr>
+          <w:color w:val="000000" w:themeColor="text1"/>
+          <w:sz w:val="32"/>
+          <w:szCs w:val="32"/>
+        </w:rPr>
+      </w:pPr>
+    </w:p>
+    <w:p>
+      <w:pPr>
+        <w:jc w:val="center"/>
+        <w:rPr>
+          <w:color w:val="000000" w:themeColor="text1"/>
+          <w:sz w:val="32"/>
+          <w:szCs w:val="32"/>
+        </w:rPr>
+      </w:pPr>
+    </w:p>
+    <w:p>
+      <w:pPr>
+        <w:jc w:val="center"/>
+        <w:rPr>
+          <w:color w:val="000000" w:themeColor="text1"/>
+          <w:sz w:val="32"/>
+          <w:szCs w:val="32"/>
+        </w:rPr>
+      </w:pPr>
+    </w:p>
+    <w:p>
+      <w:pPr>
+        <w:jc w:val="center"/>
+        <w:rPr>
+          <w:color w:val="000000" w:themeColor="text1"/>
+          <w:sz w:val="32"/>
+          <w:szCs w:val="32"/>
+        </w:rPr>
+      </w:pPr>
+    </w:p>
+    <w:p>
+      <w:pPr>
+        <w:jc w:val="center"/>
+        <w:rPr>
+          <w:color w:val="000000" w:themeColor="text1"/>
+          <w:sz w:val="32"/>
+          <w:szCs w:val="32"/>
+        </w:rPr>
+      </w:pPr>
+    </w:p>
+    <w:p>
+      <w:pPr>
+        <w:jc w:val="center"/>
+        <w:rPr>
+          <w:color w:val="000000" w:themeColor="text1"/>
+          <w:sz w:val="32"/>
+          <w:szCs w:val="32"/>
+        </w:rPr>
+      </w:pPr>
+    </w:p>
+    <w:p>
+      <w:pPr>
+        <w:jc w:val="center"/>
+        <w:rPr>
+          <w:color w:val="000000" w:themeColor="text1"/>
+          <w:sz w:val="32"/>
+          <w:szCs w:val="32"/>
+        </w:rPr>
+      </w:pPr>
+    </w:p>
+    <w:p>
+      <w:pPr>
+        <w:jc w:val="center"/>
+        <w:rPr>
+          <w:color w:val="000000" w:themeColor="text1"/>
+          <w:sz w:val="32"/>
+          <w:szCs w:val="32"/>
+        </w:rPr>
+      </w:pPr>
+    </w:p>
+    <w:p>
+      <w:pPr>
+        <w:jc w:val="center"/>
+        <w:rPr>
+          <w:color w:val="000000" w:themeColor="text1"/>
+          <w:sz w:val="32"/>
+          <w:szCs w:val="32"/>
+        </w:rPr>
+      </w:pPr>
+    </w:p>
+    <w:p>
+      <w:pPr>
+        <w:jc w:val="center"/>
+        <w:rPr>
+          <w:color w:val="000000" w:themeColor="text1"/>
+          <w:sz w:val="32"/>
+          <w:szCs w:val="32"/>
+        </w:rPr>
+      </w:pPr>
+    </w:p>
+    <w:p>
+      <w:pPr>
+        <w:jc w:val="center"/>
+        <w:rPr>
+          <w:color w:val="000000" w:themeColor="text1"/>
+          <w:sz w:val="32"/>
+          <w:szCs w:val="32"/>
+        </w:rPr>
+      </w:pPr>
+    </w:p>
+    <w:p>
+      <w:pPr>
+        <w:jc w:val="center"/>
+        <w:rPr>
+          <w:color w:val="000000" w:themeColor="text1"/>
+          <w:sz w:val="32"/>
+          <w:szCs w:val="32"/>
+        </w:rPr>
+      </w:pPr>
+    </w:p>
+    <w:p>
+      <w:pPr>
+        <w:jc w:val="center"/>
+        <w:rPr>
+          <w:color w:val="000000" w:themeColor="text1"/>
+          <w:sz w:val="32"/>
+          <w:szCs w:val="32"/>
+        </w:rPr>
+      </w:pPr>
+    </w:p>
+    <w:p>
+      <w:pPr>
+        <w:jc w:val="center"/>
+        <w:rPr>
+          <w:color w:val="000000" w:themeColor="text1"/>
+          <w:sz w:val="32"/>
+          <w:szCs w:val="32"/>
+        </w:rPr>
+      </w:pPr>
+    </w:p>
+    <w:p>
+      <w:pPr>
+        <w:jc w:val="center"/>
+        <w:rPr>
+          <w:color w:val="000000" w:themeColor="text1"/>
+          <w:sz w:val="32"/>
+          <w:szCs w:val="32"/>
+        </w:rPr>
+      </w:pPr>
+    </w:p>
+    <w:p>
+      <w:pPr>
+        <w:jc w:val="center"/>
+        <w:rPr>
+          <w:color w:val="000000" w:themeColor="text1"/>
+          <w:sz w:val="32"/>
+          <w:szCs w:val="32"/>
+        </w:rPr>
+      </w:pPr>
+    </w:p>
+    <w:p>
+      <w:pPr>
+        <w:jc w:val="center"/>
+        <w:rPr>
+          <w:color w:val="000000" w:themeColor="text1"/>
+          <w:sz w:val="32"/>
+          <w:szCs w:val="32"/>
+        </w:rPr>
+      </w:pPr>
+    </w:p>
+    <w:p>
+      <w:pPr>
+        <w:jc w:val="center"/>
+        <w:rPr>
+          <w:color w:val="000000" w:themeColor="text1"/>
+          <w:sz w:val="32"/>
+          <w:szCs w:val="32"/>
+        </w:rPr>
+      </w:pPr>
+    </w:p>
+    <w:p>
+      <w:pPr>
+        <w:jc w:val="center"/>
+        <w:rPr>
+          <w:color w:val="000000" w:themeColor="text1"/>
+          <w:sz w:val="32"/>
+          <w:szCs w:val="32"/>
+        </w:rPr>
+      </w:pPr>
+    </w:p>
+    <w:p>
+      <w:pPr>
+        <w:jc w:val="center"/>
+        <w:rPr>
+          <w:color w:val="000000" w:themeColor="text1"/>
+          <w:sz w:val="32"/>
+          <w:szCs w:val="32"/>
+        </w:rPr>
+      </w:pPr>
+    </w:p>
+    <w:p>
+      <w:pPr>
+        <w:jc w:val="center"/>
+        <w:rPr>
+          <w:color w:val="000000" w:themeColor="text1"/>
+          <w:sz w:val="32"/>
+          <w:szCs w:val="32"/>
+        </w:rPr>
+      </w:pPr>
+    </w:p>
+    <w:p>
+      <w:pPr>
+        <w:jc w:val="center"/>
+        <w:rPr>
+          <w:color w:val="000000" w:themeColor="text1"/>
+          <w:sz w:val="32"/>
+          <w:szCs w:val="32"/>
+        </w:rPr>
+      </w:pPr>
+      <w:r>
+        <w:rPr>
+          <w:noProof/>
+          <w:color w:val="000000" w:themeColor="text1"/>
+          <w:sz w:val="32"/>
+          <w:szCs w:val="32"/>
+        </w:rPr>
+        <w:lastRenderedPageBreak/>
+        <w:drawing>
+          <wp:anchor distT="0" distB="0" distL="114300" distR="114300" simplePos="0" relativeHeight="251664384" behindDoc="0" locked="0" layoutInCell="1" allowOverlap="1" wp14:anchorId="2446427F" wp14:editId="75B32234">
+            <wp:simplePos x="0" y="0"/>
+            <wp:positionH relativeFrom="margin">
+              <wp:align>center</wp:align>
+            </wp:positionH>
+            <wp:positionV relativeFrom="paragraph">
+              <wp:posOffset>471805</wp:posOffset>
+            </wp:positionV>
+            <wp:extent cx="7139940" cy="6076169"/>
+            <wp:effectExtent l="0" t="0" r="0" b="0"/>
+            <wp:wrapNone/>
+            <wp:docPr id="3" name="Gráfico 3"/>
+            <wp:cNvGraphicFramePr>
+              <a:graphicFrameLocks xmlns:a="http://schemas.openxmlformats.org/drawingml/2006/main" noChangeAspect="1"/>
+            </wp:cNvGraphicFramePr>
+            <a:graphic xmlns:a="http://schemas.openxmlformats.org/drawingml/2006/main">
+              <a:graphicData uri="http://schemas.openxmlformats.org/drawingml/2006/picture">
+                <pic:pic xmlns:pic="http://schemas.openxmlformats.org/drawingml/2006/picture">
+                  <pic:nvPicPr>
+                    <pic:cNvPr id="3" name="Proceso de alta de socio.svg"/>
+                    <pic:cNvPicPr/>
+                  </pic:nvPicPr>
+                  <pic:blipFill>
+                    <a:blip r:embed="rId12">
+                      <a:extLst>
+                        <a:ext uri="{28A0092B-C50C-407E-A947-70E740481C1C}">
+                          <a14:useLocalDpi xmlns:a14="http://schemas.microsoft.com/office/drawing/2010/main" val="0"/>
+                        </a:ext>
+                        <a:ext uri="{96DAC541-7B7A-43D3-8B79-37D633B846F1}">
+                          <asvg:svgBlip xmlns:asvg="http://schemas.microsoft.com/office/drawing/2016/SVG/main" r:embed="rId13"/>
+                        </a:ext>
+                      </a:extLst>
+                    </a:blip>
+                    <a:stretch>
+                      <a:fillRect/>
+                    </a:stretch>
+                  </pic:blipFill>
+                  <pic:spPr>
+                    <a:xfrm>
+                      <a:off x="0" y="0"/>
+                      <a:ext cx="7139940" cy="6076169"/>
+                    </a:xfrm>
+                    <a:prstGeom prst="rect">
+                      <a:avLst/>
+                    </a:prstGeom>
+                  </pic:spPr>
+                </pic:pic>
+              </a:graphicData>
+            </a:graphic>
+            <wp14:sizeRelH relativeFrom="margin">
+              <wp14:pctWidth>0</wp14:pctWidth>
+            </wp14:sizeRelH>
+            <wp14:sizeRelV relativeFrom="margin">
+              <wp14:pctHeight>0</wp14:pctHeight>
+            </wp14:sizeRelV>
+          </wp:anchor>
+        </w:drawing>
+      </w:r>
+      <w:r>
+        <w:rPr>
+          <w:noProof/>
+          <w:color w:val="000000" w:themeColor="text1"/>
+          <w:sz w:val="32"/>
+          <w:szCs w:val="32"/>
+        </w:rPr>
+        <w:drawing>
+          <wp:anchor distT="0" distB="0" distL="114300" distR="114300" simplePos="0" relativeHeight="251666432" behindDoc="0" locked="0" layoutInCell="1" allowOverlap="1" wp14:anchorId="60BB7BE5" wp14:editId="515FBFAE">
+            <wp:simplePos x="0" y="0"/>
+            <wp:positionH relativeFrom="column">
+              <wp:posOffset>1905</wp:posOffset>
+            </wp:positionH>
+            <wp:positionV relativeFrom="paragraph">
+              <wp:posOffset>-6211570</wp:posOffset>
+            </wp:positionV>
+            <wp:extent cx="5400040" cy="4595495"/>
+            <wp:effectExtent l="0" t="0" r="0" b="0"/>
+            <wp:wrapNone/>
+            <wp:docPr id="4" name="Gráfico 4"/>
+            <wp:cNvGraphicFramePr>
+              <a:graphicFrameLocks xmlns:a="http://schemas.openxmlformats.org/drawingml/2006/main" noChangeAspect="1"/>
+            </wp:cNvGraphicFramePr>
+            <a:graphic xmlns:a="http://schemas.openxmlformats.org/drawingml/2006/main">
+              <a:graphicData uri="http://schemas.openxmlformats.org/drawingml/2006/picture">
+                <pic:pic xmlns:pic="http://schemas.openxmlformats.org/drawingml/2006/picture">
+                  <pic:nvPicPr>
+                    <pic:cNvPr id="3" name="Proceso de alta de socio.svg"/>
+                    <pic:cNvPicPr/>
+                  </pic:nvPicPr>
+                  <pic:blipFill>
+                    <a:blip r:embed="rId12" cstate="print">
+                      <a:extLst>
+                        <a:ext uri="{28A0092B-C50C-407E-A947-70E740481C1C}">
+                          <a14:useLocalDpi xmlns:a14="http://schemas.microsoft.com/office/drawing/2010/main" val="0"/>
+                        </a:ext>
+                        <a:ext uri="{96DAC541-7B7A-43D3-8B79-37D633B846F1}">
+                          <asvg:svgBlip xmlns:asvg="http://schemas.microsoft.com/office/drawing/2016/SVG/main" r:embed="rId13"/>
+                        </a:ext>
+                      </a:extLst>
+                    </a:blip>
+                    <a:stretch>
+                      <a:fillRect/>
+                    </a:stretch>
+                  </pic:blipFill>
+                  <pic:spPr>
+                    <a:xfrm>
+                      <a:off x="0" y="0"/>
+                      <a:ext cx="5400040" cy="4595495"/>
+                    </a:xfrm>
+                    <a:prstGeom prst="rect">
+                      <a:avLst/>
+                    </a:prstGeom>
+                  </pic:spPr>
+                </pic:pic>
+              </a:graphicData>
+            </a:graphic>
+          </wp:anchor>
+        </w:drawing>
+      </w:r>
+      <w:r>
+        <w:rPr>
+          <w:color w:val="000000" w:themeColor="text1"/>
+          <w:sz w:val="32"/>
+          <w:szCs w:val="32"/>
+        </w:rPr>
+        <w:t>Registro de un socio</w:t>
+      </w:r>
+    </w:p>
+    <w:p>
+      <w:pPr>
+        <w:jc w:val="center"/>
+        <w:rPr>
+          <w:color w:val="000000" w:themeColor="text1"/>
+          <w:sz w:val="32"/>
+          <w:szCs w:val="32"/>
+        </w:rPr>
+      </w:pPr>
+    </w:p>
+    <w:p>
+      <w:pPr>
+        <w:jc w:val="center"/>
+        <w:rPr>
+          <w:color w:val="000000" w:themeColor="text1"/>
+          <w:sz w:val="32"/>
+          <w:szCs w:val="32"/>
+        </w:rPr>
+      </w:pPr>
+    </w:p>
+    <w:p>
+      <w:pPr>
+        <w:jc w:val="center"/>
+        <w:rPr>
+          <w:color w:val="000000" w:themeColor="text1"/>
+          <w:sz w:val="32"/>
+          <w:szCs w:val="32"/>
+        </w:rPr>
+      </w:pPr>
+    </w:p>
+    <w:p>
+      <w:pPr>
+        <w:jc w:val="center"/>
+        <w:rPr>
+          <w:color w:val="000000" w:themeColor="text1"/>
+          <w:sz w:val="32"/>
+          <w:szCs w:val="32"/>
+        </w:rPr>
+      </w:pPr>
+    </w:p>
+    <w:p>
+      <w:pPr>
+        <w:jc w:val="center"/>
+        <w:rPr>
+          <w:color w:val="000000" w:themeColor="text1"/>
+          <w:sz w:val="32"/>
+          <w:szCs w:val="32"/>
+        </w:rPr>
+      </w:pPr>
+    </w:p>
+    <w:p>
+      <w:pPr>
+        <w:jc w:val="center"/>
+        <w:rPr>
+          <w:color w:val="000000" w:themeColor="text1"/>
+          <w:sz w:val="32"/>
+          <w:szCs w:val="32"/>
+        </w:rPr>
+      </w:pPr>
+    </w:p>
+    <w:p>
+      <w:pPr>
+        <w:jc w:val="center"/>
+        <w:rPr>
+          <w:color w:val="000000" w:themeColor="text1"/>
+          <w:sz w:val="32"/>
+          <w:szCs w:val="32"/>
+        </w:rPr>
+      </w:pPr>
+    </w:p>
+    <w:p>
+      <w:pPr>
+        <w:jc w:val="center"/>
+        <w:rPr>
+          <w:color w:val="000000" w:themeColor="text1"/>
+          <w:sz w:val="32"/>
+          <w:szCs w:val="32"/>
+        </w:rPr>
+      </w:pPr>
+    </w:p>
+    <w:p>
+      <w:pPr>
+        <w:jc w:val="center"/>
+        <w:rPr>
+          <w:color w:val="000000" w:themeColor="text1"/>
+          <w:sz w:val="32"/>
+          <w:szCs w:val="32"/>
+        </w:rPr>
+      </w:pPr>
+    </w:p>
+    <w:p>
+      <w:pPr>
+        <w:jc w:val="center"/>
+        <w:rPr>
+          <w:color w:val="000000" w:themeColor="text1"/>
+          <w:sz w:val="32"/>
+          <w:szCs w:val="32"/>
+        </w:rPr>
+      </w:pPr>
+    </w:p>
+    <w:p>
+      <w:pPr>
+        <w:jc w:val="center"/>
+        <w:rPr>
+          <w:color w:val="000000" w:themeColor="text1"/>
+          <w:sz w:val="32"/>
+          <w:szCs w:val="32"/>
+        </w:rPr>
+      </w:pPr>
+    </w:p>
+    <w:p>
+      <w:pPr>
+        <w:jc w:val="center"/>
+        <w:rPr>
+          <w:color w:val="000000" w:themeColor="text1"/>
+          <w:sz w:val="32"/>
+          <w:szCs w:val="32"/>
+        </w:rPr>
+      </w:pPr>
+    </w:p>
+    <w:p>
+      <w:pPr>
+        <w:jc w:val="center"/>
+        <w:rPr>
+          <w:color w:val="000000" w:themeColor="text1"/>
+          <w:sz w:val="32"/>
+          <w:szCs w:val="32"/>
+        </w:rPr>
+      </w:pPr>
+    </w:p>
+    <w:p>
+      <w:pPr>
+        <w:jc w:val="center"/>
+        <w:rPr>
+          <w:color w:val="000000" w:themeColor="text1"/>
+          <w:sz w:val="32"/>
+          <w:szCs w:val="32"/>
+        </w:rPr>
+      </w:pPr>
+    </w:p>
+    <w:p>
+      <w:pPr>
+        <w:jc w:val="center"/>
+        <w:rPr>
+          <w:color w:val="000000" w:themeColor="text1"/>
+          <w:sz w:val="32"/>
+          <w:szCs w:val="32"/>
+        </w:rPr>
+      </w:pPr>
+    </w:p>
+    <w:p>
+      <w:pPr>
+        <w:jc w:val="center"/>
+        <w:rPr>
+          <w:color w:val="000000" w:themeColor="text1"/>
+          <w:sz w:val="32"/>
+          <w:szCs w:val="32"/>
+        </w:rPr>
+      </w:pPr>
+    </w:p>
+    <w:p>
+      <w:pPr>
+        <w:jc w:val="center"/>
+        <w:rPr>
+          <w:color w:val="000000" w:themeColor="text1"/>
+          <w:sz w:val="32"/>
+          <w:szCs w:val="32"/>
+        </w:rPr>
+      </w:pPr>
+    </w:p>
+    <w:p>
+      <w:pPr>
+        <w:jc w:val="center"/>
+        <w:rPr>
+          <w:color w:val="000000" w:themeColor="text1"/>
+          <w:sz w:val="32"/>
+          <w:szCs w:val="32"/>
+        </w:rPr>
+      </w:pPr>
+    </w:p>
+    <w:p>
+      <w:pPr>
+        <w:jc w:val="center"/>
+        <w:rPr>
+          <w:color w:val="000000" w:themeColor="text1"/>
+          <w:sz w:val="32"/>
+          <w:szCs w:val="32"/>
+        </w:rPr>
+      </w:pPr>
+    </w:p>
+    <w:p>
+      <w:pPr>
+        <w:jc w:val="center"/>
+        <w:rPr>
+          <w:color w:val="000000" w:themeColor="text1"/>
+          <w:sz w:val="32"/>
+          <w:szCs w:val="32"/>
+        </w:rPr>
+      </w:pPr>
+    </w:p>
+    <w:p>
+      <w:pPr>
+        <w:jc w:val="center"/>
+        <w:rPr>
+          <w:color w:val="000000" w:themeColor="text1"/>
+          <w:sz w:val="32"/>
+          <w:szCs w:val="32"/>
+        </w:rPr>
+      </w:pPr>
+    </w:p>
+    <w:p>
+      <w:pPr>
+        <w:jc w:val="center"/>
+        <w:rPr>
+          <w:color w:val="000000" w:themeColor="text1"/>
+          <w:sz w:val="32"/>
+          <w:szCs w:val="32"/>
+        </w:rPr>
+      </w:pPr>
+    </w:p>
+    <w:p>
+      <w:pPr>
+        <w:jc w:val="center"/>
+        <w:rPr>
+          <w:color w:val="000000" w:themeColor="text1"/>
+          <w:sz w:val="32"/>
+          <w:szCs w:val="32"/>
+        </w:rPr>
+      </w:pPr>
+    </w:p>
+    <w:p>
+      <w:pPr>
+        <w:jc w:val="center"/>
+        <w:rPr>
+          <w:color w:val="000000" w:themeColor="text1"/>
+          <w:sz w:val="32"/>
+          <w:szCs w:val="32"/>
+        </w:rPr>
+      </w:pPr>
+      <w:r>
+        <w:rPr>
+          <w:noProof/>
+          <w:color w:val="000000" w:themeColor="text1"/>
+          <w:sz w:val="32"/>
+          <w:szCs w:val="32"/>
+        </w:rPr>
+        <w:lastRenderedPageBreak/>
+        <w:drawing>
+          <wp:anchor distT="0" distB="0" distL="114300" distR="114300" simplePos="0" relativeHeight="251667456" behindDoc="0" locked="0" layoutInCell="1" allowOverlap="1" wp14:anchorId="31FC68A3" wp14:editId="07410B44">
+            <wp:simplePos x="0" y="0"/>
+            <wp:positionH relativeFrom="margin">
+              <wp:align>center</wp:align>
+            </wp:positionH>
+            <wp:positionV relativeFrom="paragraph">
+              <wp:posOffset>441325</wp:posOffset>
+            </wp:positionV>
+            <wp:extent cx="7043530" cy="3581400"/>
+            <wp:effectExtent l="0" t="0" r="0" b="0"/>
+            <wp:wrapNone/>
+            <wp:docPr id="5" name="Gráfico 5"/>
+            <wp:cNvGraphicFramePr>
+              <a:graphicFrameLocks xmlns:a="http://schemas.openxmlformats.org/drawingml/2006/main" noChangeAspect="1"/>
+            </wp:cNvGraphicFramePr>
+            <a:graphic xmlns:a="http://schemas.openxmlformats.org/drawingml/2006/main">
+              <a:graphicData uri="http://schemas.openxmlformats.org/drawingml/2006/picture">
+                <pic:pic xmlns:pic="http://schemas.openxmlformats.org/drawingml/2006/picture">
+                  <pic:nvPicPr>
+                    <pic:cNvPr id="5" name="Préstamo bibliotecario.svg"/>
+                    <pic:cNvPicPr/>
+                  </pic:nvPicPr>
+                  <pic:blipFill>
+                    <a:blip r:embed="rId14">
+                      <a:extLst>
+                        <a:ext uri="{28A0092B-C50C-407E-A947-70E740481C1C}">
+                          <a14:useLocalDpi xmlns:a14="http://schemas.microsoft.com/office/drawing/2010/main" val="0"/>
+                        </a:ext>
+                        <a:ext uri="{96DAC541-7B7A-43D3-8B79-37D633B846F1}">
+                          <asvg:svgBlip xmlns:asvg="http://schemas.microsoft.com/office/drawing/2016/SVG/main" r:embed="rId15"/>
+                        </a:ext>
+                      </a:extLst>
+                    </a:blip>
+                    <a:stretch>
+                      <a:fillRect/>
+                    </a:stretch>
+                  </pic:blipFill>
+                  <pic:spPr>
+                    <a:xfrm>
+                      <a:off x="0" y="0"/>
+                      <a:ext cx="7043530" cy="3581400"/>
+                    </a:xfrm>
+                    <a:prstGeom prst="rect">
+                      <a:avLst/>
+                    </a:prstGeom>
+                  </pic:spPr>
+                </pic:pic>
+              </a:graphicData>
+            </a:graphic>
+            <wp14:sizeRelH relativeFrom="margin">
+              <wp14:pctWidth>0</wp14:pctWidth>
+            </wp14:sizeRelH>
+            <wp14:sizeRelV relativeFrom="margin">
+              <wp14:pctHeight>0</wp14:pctHeight>
+            </wp14:sizeRelV>
+          </wp:anchor>
+        </w:drawing>
+      </w:r>
+      <w:r>
+        <w:rPr>
+          <w:color w:val="000000" w:themeColor="text1"/>
+          <w:sz w:val="32"/>
+          <w:szCs w:val="32"/>
+        </w:rPr>
+        <w:t>Préstamo bibliotecario</w:t>
+      </w:r>
+    </w:p>
+    <w:p>
+      <w:pPr>
+        <w:jc w:val="center"/>
+        <w:rPr>
+          <w:color w:val="000000" w:themeColor="text1"/>
+          <w:sz w:val="32"/>
+          <w:szCs w:val="32"/>
+        </w:rPr>
+      </w:pPr>
+    </w:p>
+    <w:p>
+      <w:pPr>
+        <w:jc w:val="center"/>
+        <w:rPr>
+          <w:color w:val="000000" w:themeColor="text1"/>
+          <w:sz w:val="32"/>
+          <w:szCs w:val="32"/>
+        </w:rPr>
+      </w:pPr>
+    </w:p>
+    <w:p>
+      <w:pPr>
+        <w:jc w:val="center"/>
+        <w:rPr>
+          <w:color w:val="000000" w:themeColor="text1"/>
+          <w:sz w:val="32"/>
+          <w:szCs w:val="32"/>
+        </w:rPr>
+      </w:pPr>
+    </w:p>
+    <w:p>
+      <w:pPr>
+        <w:jc w:val="center"/>
+        <w:rPr>
+          <w:color w:val="000000" w:themeColor="text1"/>
+          <w:sz w:val="32"/>
+          <w:szCs w:val="32"/>
+        </w:rPr>
+      </w:pPr>
+    </w:p>
+    <w:p>
+      <w:pPr>
+        <w:jc w:val="center"/>
+        <w:rPr>
+          <w:color w:val="000000" w:themeColor="text1"/>
+          <w:sz w:val="32"/>
+          <w:szCs w:val="32"/>
+        </w:rPr>
+      </w:pPr>
+    </w:p>
+    <w:p>
+      <w:pPr>
+        <w:jc w:val="center"/>
+        <w:rPr>
+          <w:color w:val="000000" w:themeColor="text1"/>
+          <w:sz w:val="32"/>
+          <w:szCs w:val="32"/>
+        </w:rPr>
+      </w:pPr>
+    </w:p>
+    <w:p>
+      <w:pPr>
+        <w:jc w:val="center"/>
+        <w:rPr>
+          <w:color w:val="000000" w:themeColor="text1"/>
+          <w:sz w:val="32"/>
+          <w:szCs w:val="32"/>
+        </w:rPr>
+      </w:pPr>
+    </w:p>
+    <w:p>
+      <w:pPr>
+        <w:jc w:val="center"/>
+        <w:rPr>
+          <w:color w:val="000000" w:themeColor="text1"/>
+          <w:sz w:val="32"/>
+          <w:szCs w:val="32"/>
+        </w:rPr>
+      </w:pPr>
+    </w:p>
+    <w:p>
+      <w:pPr>
+        <w:jc w:val="center"/>
+        <w:rPr>
+          <w:color w:val="000000" w:themeColor="text1"/>
+          <w:sz w:val="32"/>
+          <w:szCs w:val="32"/>
+        </w:rPr>
+      </w:pPr>
+    </w:p>
+    <w:p>
+      <w:pPr>
+        <w:jc w:val="center"/>
+        <w:rPr>
+          <w:color w:val="000000" w:themeColor="text1"/>
+          <w:sz w:val="32"/>
+          <w:szCs w:val="32"/>
+        </w:rPr>
+      </w:pPr>
+    </w:p>
+    <w:p>
+      <w:pPr>
+        <w:jc w:val="center"/>
+        <w:rPr>
+          <w:color w:val="000000" w:themeColor="text1"/>
+          <w:sz w:val="32"/>
+          <w:szCs w:val="32"/>
+        </w:rPr>
+      </w:pPr>
+    </w:p>
+    <w:p>
+      <w:pPr>
+        <w:jc w:val="center"/>
+        <w:rPr>
+          <w:color w:val="000000" w:themeColor="text1"/>
+          <w:sz w:val="32"/>
+          <w:szCs w:val="32"/>
+        </w:rPr>
+      </w:pPr>
+      <w:r>
+        <w:rPr>
+          <w:noProof/>
+          <w:color w:val="000000" w:themeColor="text1"/>
+          <w:sz w:val="32"/>
+          <w:szCs w:val="32"/>
+        </w:rPr>
+        <w:drawing>
+          <wp:anchor distT="0" distB="0" distL="114300" distR="114300" simplePos="0" relativeHeight="251668480" behindDoc="0" locked="0" layoutInCell="1" allowOverlap="1" wp14:anchorId="1AE427D4" wp14:editId="1D2B5191">
+            <wp:simplePos x="0" y="0"/>
+            <wp:positionH relativeFrom="margin">
+              <wp:posOffset>-412750</wp:posOffset>
+            </wp:positionH>
+            <wp:positionV relativeFrom="paragraph">
+              <wp:posOffset>337820</wp:posOffset>
+            </wp:positionV>
+            <wp:extent cx="6225540" cy="4341185"/>
+            <wp:effectExtent l="0" t="0" r="0" b="0"/>
+            <wp:wrapNone/>
+            <wp:docPr id="6" name="Gráfico 6"/>
+            <wp:cNvGraphicFramePr>
+              <a:graphicFrameLocks xmlns:a="http://schemas.openxmlformats.org/drawingml/2006/main" noChangeAspect="1"/>
+            </wp:cNvGraphicFramePr>
+            <a:graphic xmlns:a="http://schemas.openxmlformats.org/drawingml/2006/main">
+              <a:graphicData uri="http://schemas.openxmlformats.org/drawingml/2006/picture">
+                <pic:pic xmlns:pic="http://schemas.openxmlformats.org/drawingml/2006/picture">
+                  <pic:nvPicPr>
+                    <pic:cNvPr id="6" name="Préstamo interbibliotecario.svg"/>
+                    <pic:cNvPicPr/>
+                  </pic:nvPicPr>
+                  <pic:blipFill>
+                    <a:blip r:embed="rId16">
+                      <a:extLst>
+                        <a:ext uri="{28A0092B-C50C-407E-A947-70E740481C1C}">
+                          <a14:useLocalDpi xmlns:a14="http://schemas.microsoft.com/office/drawing/2010/main" val="0"/>
+                        </a:ext>
+                        <a:ext uri="{96DAC541-7B7A-43D3-8B79-37D633B846F1}">
+                          <asvg:svgBlip xmlns:asvg="http://schemas.microsoft.com/office/drawing/2016/SVG/main" r:embed="rId17"/>
+                        </a:ext>
+                      </a:extLst>
+                    </a:blip>
+                    <a:stretch>
+                      <a:fillRect/>
+                    </a:stretch>
+                  </pic:blipFill>
+                  <pic:spPr>
+                    <a:xfrm>
+                      <a:off x="0" y="0"/>
+                      <a:ext cx="6225540" cy="4341185"/>
+                    </a:xfrm>
+                    <a:prstGeom prst="rect">
+                      <a:avLst/>
+                    </a:prstGeom>
+                  </pic:spPr>
+                </pic:pic>
+              </a:graphicData>
+            </a:graphic>
+            <wp14:sizeRelH relativeFrom="margin">
+              <wp14:pctWidth>0</wp14:pctWidth>
+            </wp14:sizeRelH>
+            <wp14:sizeRelV relativeFrom="margin">
+              <wp14:pctHeight>0</wp14:pctHeight>
+            </wp14:sizeRelV>
+          </wp:anchor>
+        </w:drawing>
+      </w:r>
+      <w:r>
+        <w:rPr>
+          <w:color w:val="000000" w:themeColor="text1"/>
+          <w:sz w:val="32"/>
+          <w:szCs w:val="32"/>
+        </w:rPr>
+        <w:t>Préstamo interbibliotecario</w:t>
+      </w:r>
+    </w:p>
+    <w:p>
+      <w:pPr>
+        <w:jc w:val="center"/>
+        <w:rPr>
+          <w:color w:val="000000" w:themeColor="text1"/>
+          <w:sz w:val="32"/>
+          <w:szCs w:val="32"/>
         </w:rPr>
       </w:pPr>
     </w:p>
     <w:sectPr>
-      <w:footerReference w:type="default" r:id="rId10"/>
+      <w:footerReference w:type="default" r:id="rId18"/>
       <w:pgSz w:w="11906" w:h="16838"/>
       <w:pgMar w:top="1417" w:right="1701" w:bottom="1417" w:left="1701" w:header="708" w:footer="708" w:gutter="0"/>
       <w:pgNumType w:start="1"/>
@@ -5556,7 +6665,7 @@
 </file>
 
 <file path=customXml/itemProps1.xml><?xml version="1.0" encoding="utf-8"?>
-<ds:datastoreItem xmlns:ds="http://schemas.openxmlformats.org/officeDocument/2006/customXml" ds:itemID="{16B59302-8B12-4006-9797-64531804A927}">
+<ds:datastoreItem xmlns:ds="http://schemas.openxmlformats.org/officeDocument/2006/customXml" ds:itemID="{936FB6DC-0C59-44AA-BC4B-C5CA9A12D70B}">
   <ds:schemaRefs>
     <ds:schemaRef ds:uri="http://schemas.openxmlformats.org/officeDocument/2006/bibliography"/>
   </ds:schemaRefs>

</xml_diff>

<commit_message>
Priemra correccion del entregable 1
Viva Octavio
</commit_message>
<xml_diff>
--- a/IR.docx
+++ b/IR.docx
@@ -1,6 +1,6 @@
 
 <file path=word/document.xml><?xml version="1.0" encoding="utf-8"?>
-<w:document xmlns:wpc="http://schemas.microsoft.com/office/word/2010/wordprocessingCanvas" xmlns:cx="http://schemas.microsoft.com/office/drawing/2014/chartex" xmlns:cx1="http://schemas.microsoft.com/office/drawing/2015/9/8/chartex" xmlns:cx2="http://schemas.microsoft.com/office/drawing/2015/10/21/chartex" xmlns:cx3="http://schemas.microsoft.com/office/drawing/2016/5/9/chartex" xmlns:cx4="http://schemas.microsoft.com/office/drawing/2016/5/10/chartex" xmlns:cx5="http://schemas.microsoft.com/office/drawing/2016/5/11/chartex" xmlns:cx6="http://schemas.microsoft.com/office/drawing/2016/5/12/chartex" xmlns:cx7="http://schemas.microsoft.com/office/drawing/2016/5/13/chartex" xmlns:cx8="http://schemas.microsoft.com/office/drawing/2016/5/14/chartex" xmlns:mc="http://schemas.openxmlformats.org/markup-compatibility/2006" xmlns:aink="http://schemas.microsoft.com/office/drawing/2016/ink" xmlns:am3d="http://schemas.microsoft.com/office/drawing/2017/model3d" xmlns:o="urn:schemas-microsoft-com:office:office" xmlns:r="http://schemas.openxmlformats.org/officeDocument/2006/relationships" xmlns:m="http://schemas.openxmlformats.org/officeDocument/2006/math" xmlns:v="urn:schemas-microsoft-com:vml" xmlns:wp14="http://schemas.microsoft.com/office/word/2010/wordprocessingDrawing" xmlns:wp="http://schemas.openxmlformats.org/drawingml/2006/wordprocessingDrawing" xmlns:w10="urn:schemas-microsoft-com:office:word" xmlns:w="http://schemas.openxmlformats.org/wordprocessingml/2006/main" xmlns:w14="http://schemas.microsoft.com/office/word/2010/wordml" xmlns:w15="http://schemas.microsoft.com/office/word/2012/wordml" xmlns:w16cid="http://schemas.microsoft.com/office/word/2016/wordml/cid" xmlns:w16se="http://schemas.microsoft.com/office/word/2015/wordml/symex" xmlns:wpg="http://schemas.microsoft.com/office/word/2010/wordprocessingGroup" xmlns:wpi="http://schemas.microsoft.com/office/word/2010/wordprocessingInk" xmlns:wne="http://schemas.microsoft.com/office/word/2006/wordml" xmlns:wps="http://schemas.microsoft.com/office/word/2010/wordprocessingShape" mc:Ignorable="w14 w15 w16se w16cid wp14">
+<w:document xmlns:wpc="http://schemas.microsoft.com/office/word/2010/wordprocessingCanvas" xmlns:cx="http://schemas.microsoft.com/office/drawing/2014/chartex" xmlns:cx1="http://schemas.microsoft.com/office/drawing/2015/9/8/chartex" xmlns:cx2="http://schemas.microsoft.com/office/drawing/2015/10/21/chartex" xmlns:cx3="http://schemas.microsoft.com/office/drawing/2016/5/9/chartex" xmlns:cx4="http://schemas.microsoft.com/office/drawing/2016/5/10/chartex" xmlns:cx5="http://schemas.microsoft.com/office/drawing/2016/5/11/chartex" xmlns:cx6="http://schemas.microsoft.com/office/drawing/2016/5/12/chartex" xmlns:cx7="http://schemas.microsoft.com/office/drawing/2016/5/13/chartex" xmlns:cx8="http://schemas.microsoft.com/office/drawing/2016/5/14/chartex" xmlns:mc="http://schemas.openxmlformats.org/markup-compatibility/2006" xmlns:aink="http://schemas.microsoft.com/office/drawing/2016/ink" xmlns:am3d="http://schemas.microsoft.com/office/drawing/2017/model3d" xmlns:o="urn:schemas-microsoft-com:office:office" xmlns:r="http://schemas.openxmlformats.org/officeDocument/2006/relationships" xmlns:m="http://schemas.openxmlformats.org/officeDocument/2006/math" xmlns:v="urn:schemas-microsoft-com:vml" xmlns:wp14="http://schemas.microsoft.com/office/word/2010/wordprocessingDrawing" xmlns:wp="http://schemas.openxmlformats.org/drawingml/2006/wordprocessingDrawing" xmlns:w10="urn:schemas-microsoft-com:office:word" xmlns:w="http://schemas.openxmlformats.org/wordprocessingml/2006/main" xmlns:w14="http://schemas.microsoft.com/office/word/2010/wordml" xmlns:w15="http://schemas.microsoft.com/office/word/2012/wordml" xmlns:w16cid="http://schemas.microsoft.com/office/word/2016/wordml/cid" xmlns:w16se="http://schemas.microsoft.com/office/word/2015/wordml/symex" xmlns:wpg="http://schemas.microsoft.com/office/word/2010/wordprocessingGroup" xmlns:wpi="http://schemas.microsoft.com/office/word/2010/wordprocessingInk" xmlns:wne="http://schemas.microsoft.com/office/word/2006/wordml" xmlns:wps="http://schemas.microsoft.com/office/word/2010/wordprocessingShape" xmlns:a="http://schemas.openxmlformats.org/drawingml/2006/main" xmlns:a14="http://schemas.microsoft.com/office/drawing/2010/main" xmlns:pic="http://schemas.openxmlformats.org/drawingml/2006/picture" xmlns:asvg="http://schemas.microsoft.com/office/drawing/2016/SVG/main" mc:Ignorable="w14 w15 w16se w16cid wp14">
   <w:body>
     <w:sdt>
       <w:sdtPr>
@@ -361,13 +361,13 @@
               </mc:Choice>
               <mc:Fallback>
                 <w:pict>
-                  <v:group w14:anchorId="0041AA03" id="Grupo 453" o:spid="_x0000_s1026" style="position:absolute;margin-left:193.95pt;margin-top:0;width:245.15pt;height:11in;z-index:251659264;mso-width-percent:400;mso-height-percent:1000;mso-position-horizontal:right;mso-position-horizontal-relative:page;mso-position-vertical:top;mso-position-vertical-relative:page;mso-width-percent:400;mso-height-percent:1000" coordsize="31136,100584" o:gfxdata="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">
-                    <v:rect id="Rectángulo 459" o:spid="_x0000_s1027" alt="Light vertical" style="position:absolute;width:1385;height:100584;visibility:visible;mso-wrap-style:square;v-text-anchor:middle" o:gfxdata="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" fillcolor="#a8d08d [1945]" stroked="f" strokecolor="white" strokeweight="1pt">
-                      <v:fill r:id="rId8" o:title="" opacity="52428f" color2="white [3212]" o:opacity2="52428f" type="pattern"/>
+                  <v:group id="Grupo 453" style="position:absolute;margin-left:193.95pt;margin-top:0;width:245.15pt;height:11in;z-index:251659264;mso-width-percent:400;mso-height-percent:1000;mso-position-horizontal:right;mso-position-horizontal-relative:page;mso-position-vertical:top;mso-position-vertical-relative:page;mso-width-percent:400;mso-height-percent:1000" coordsize="31136,100584" o:spid="_x0000_s1026" w14:anchorId="0041AA03" o:gfxdata="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">
+                    <v:rect id="Rectángulo 459" style="position:absolute;width:1385;height:100584;visibility:visible;mso-wrap-style:square;v-text-anchor:middle" alt="Light vertical" o:spid="_x0000_s1027" fillcolor="#a8d08d [1945]" stroked="f" strokecolor="white" strokeweight="1pt" o:gfxdata="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">
+                      <v:fill type="pattern" opacity="52428f" color2="white [3212]" o:title="" o:opacity2="52428f" r:id="rId8"/>
                       <v:shadow color="#d8d8d8" offset="3pt,3pt"/>
                     </v:rect>
-                    <v:rect id="Rectángulo 460" o:spid="_x0000_s1028" style="position:absolute;left:1246;width:29718;height:100584;visibility:visible;mso-wrap-style:square;v-text-anchor:top" o:gfxdata="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" fillcolor="#a8d08d [1945]" stroked="f" strokecolor="#d8d8d8"/>
-                    <v:rect id="Rectángulo 461" o:spid="_x0000_s1029" style="position:absolute;left:138;width:30998;height:23774;visibility:visible;mso-wrap-style:square;v-text-anchor:bottom" o:gfxdata="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" filled="f" stroked="f" strokecolor="white" strokeweight="1pt">
+                    <v:rect id="Rectángulo 460" style="position:absolute;left:1246;width:29718;height:100584;visibility:visible;mso-wrap-style:square;v-text-anchor:top" o:spid="_x0000_s1028" fillcolor="#a8d08d [1945]" stroked="f" strokecolor="#d8d8d8" o:gfxdata="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"/>
+                    <v:rect id="Rectángulo 461" style="position:absolute;left:138;width:30998;height:23774;visibility:visible;mso-wrap-style:square;v-text-anchor:bottom" o:spid="_x0000_s1029" filled="f" stroked="f" strokecolor="white" strokeweight="1pt" o:gfxdata="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">
                       <v:fill opacity="52428f"/>
                       <v:shadow color="#d8d8d8" offset="3pt,3pt"/>
                       <v:textbox inset="28.8pt,14.4pt,14.4pt,14.4pt">
@@ -385,7 +385,7 @@
                         </w:txbxContent>
                       </v:textbox>
                     </v:rect>
-                    <v:rect id="Rectángulo 9" o:spid="_x0000_s1030" style="position:absolute;top:67610;width:30895;height:28333;visibility:visible;mso-wrap-style:square;v-text-anchor:bottom" o:gfxdata="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" filled="f" stroked="f" strokecolor="white" strokeweight="1pt">
+                    <v:rect id="Rectángulo 9" style="position:absolute;top:67610;width:30895;height:28333;visibility:visible;mso-wrap-style:square;v-text-anchor:bottom" o:spid="_x0000_s1030" filled="f" stroked="f" strokecolor="white" strokeweight="1pt" o:gfxdata="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">
                       <v:fill opacity="52428f"/>
                       <v:shadow color="#d8d8d8" offset="3pt,3pt"/>
                       <v:textbox inset="28.8pt,14.4pt,14.4pt,14.4pt">
@@ -612,7 +612,7 @@
               </mc:Choice>
               <mc:Fallback>
                 <w:pict>
-                  <v:rect w14:anchorId="641151B4" id="Rectángulo 16" o:spid="_x0000_s1031" style="position:absolute;margin-left:0;margin-top:0;width:548.85pt;height:50.4pt;z-index:251661312;visibility:visible;mso-wrap-style:square;mso-width-percent:900;mso-height-percent:73;mso-top-percent:250;mso-wrap-distance-left:9pt;mso-wrap-distance-top:0;mso-wrap-distance-right:9pt;mso-wrap-distance-bottom:0;mso-position-horizontal:left;mso-position-horizontal-relative:page;mso-position-vertical-relative:page;mso-width-percent:900;mso-height-percent:73;mso-top-percent:250;mso-width-relative:page;mso-height-relative:page;v-text-anchor:middle" o:gfxdata="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" o:allowincell="f" fillcolor="black [3213]" strokecolor="black [3213]" strokeweight="1.5pt">
+                  <v:rect id="Rectángulo 16" style="position:absolute;margin-left:0;margin-top:0;width:548.85pt;height:50.4pt;z-index:251661312;visibility:visible;mso-wrap-style:square;mso-width-percent:900;mso-height-percent:73;mso-top-percent:250;mso-wrap-distance-left:9pt;mso-wrap-distance-top:0;mso-wrap-distance-right:9pt;mso-wrap-distance-bottom:0;mso-position-horizontal:left;mso-position-horizontal-relative:page;mso-position-vertical-relative:page;mso-width-percent:900;mso-height-percent:73;mso-top-percent:250;mso-width-relative:page;mso-height-relative:page;v-text-anchor:middle" o:spid="_x0000_s1031" o:allowincell="f" fillcolor="black [3213]" strokecolor="black [3213]" strokeweight="1.5pt" w14:anchorId="641151B4" o:gfxdata="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">
                     <v:textbox style="mso-fit-shape-to-text:t" inset="14.4pt,,14.4pt">
                       <w:txbxContent>
                         <w:sdt>
@@ -786,10 +786,10 @@
             <w:cnfStyle w:val="001000000000" w:firstRow="0" w:lastRow="0" w:firstColumn="1" w:lastColumn="0" w:oddVBand="0" w:evenVBand="0" w:oddHBand="0" w:evenHBand="0" w:firstRowFirstColumn="0" w:firstRowLastColumn="0" w:lastRowFirstColumn="0" w:lastRowLastColumn="0"/>
             <w:tcW w:w="2721" w:type="dxa"/>
             <w:tcBorders>
-              <w:top w:val="single" w:sz="4" w:space="0" w:color="4472C4" w:themeColor="accent1"/>
-              <w:left w:val="single" w:sz="4" w:space="0" w:color="4472C4" w:themeColor="accent1"/>
-              <w:bottom w:val="single" w:sz="4" w:space="0" w:color="4472C4" w:themeColor="accent1"/>
-              <w:right w:val="single" w:sz="4" w:space="0" w:color="4472C4" w:themeColor="accent1"/>
+              <w:top w:val="single" w:color="4472C4" w:themeColor="accent1" w:sz="4" w:space="0"/>
+              <w:left w:val="single" w:color="4472C4" w:themeColor="accent1" w:sz="4" w:space="0"/>
+              <w:bottom w:val="single" w:color="4472C4" w:themeColor="accent1" w:sz="4" w:space="0"/>
+              <w:right w:val="single" w:color="4472C4" w:themeColor="accent1" w:sz="4" w:space="0"/>
             </w:tcBorders>
             <w:shd w:val="clear" w:color="auto" w:fill="D5DCE4" w:themeFill="text2" w:themeFillTint="33"/>
             <w:vAlign w:val="center"/>
@@ -819,10 +819,10 @@
           <w:tcPr>
             <w:tcW w:w="2721" w:type="dxa"/>
             <w:tcBorders>
-              <w:top w:val="single" w:sz="4" w:space="0" w:color="4472C4" w:themeColor="accent1"/>
-              <w:left w:val="single" w:sz="4" w:space="0" w:color="4472C4" w:themeColor="accent1"/>
-              <w:bottom w:val="single" w:sz="4" w:space="0" w:color="4472C4" w:themeColor="accent1"/>
-              <w:right w:val="single" w:sz="4" w:space="0" w:color="4472C4" w:themeColor="accent1"/>
+              <w:top w:val="single" w:color="4472C4" w:themeColor="accent1" w:sz="4" w:space="0"/>
+              <w:left w:val="single" w:color="4472C4" w:themeColor="accent1" w:sz="4" w:space="0"/>
+              <w:bottom w:val="single" w:color="4472C4" w:themeColor="accent1" w:sz="4" w:space="0"/>
+              <w:right w:val="single" w:color="4472C4" w:themeColor="accent1" w:sz="4" w:space="0"/>
             </w:tcBorders>
             <w:shd w:val="clear" w:color="auto" w:fill="D5DCE4" w:themeFill="text2" w:themeFillTint="33"/>
             <w:vAlign w:val="center"/>
@@ -853,10 +853,10 @@
           <w:tcPr>
             <w:tcW w:w="2691" w:type="dxa"/>
             <w:tcBorders>
-              <w:top w:val="single" w:sz="4" w:space="0" w:color="4472C4" w:themeColor="accent1"/>
-              <w:left w:val="single" w:sz="4" w:space="0" w:color="4472C4" w:themeColor="accent1"/>
-              <w:bottom w:val="single" w:sz="4" w:space="0" w:color="4472C4" w:themeColor="accent1"/>
-              <w:right w:val="single" w:sz="4" w:space="0" w:color="4472C4" w:themeColor="accent1"/>
+              <w:top w:val="single" w:color="4472C4" w:themeColor="accent1" w:sz="4" w:space="0"/>
+              <w:left w:val="single" w:color="4472C4" w:themeColor="accent1" w:sz="4" w:space="0"/>
+              <w:bottom w:val="single" w:color="4472C4" w:themeColor="accent1" w:sz="4" w:space="0"/>
+              <w:right w:val="single" w:color="4472C4" w:themeColor="accent1" w:sz="4" w:space="0"/>
             </w:tcBorders>
             <w:shd w:val="clear" w:color="auto" w:fill="D5DCE4" w:themeFill="text2" w:themeFillTint="33"/>
             <w:vAlign w:val="center"/>
@@ -894,7 +894,7 @@
             <w:cnfStyle w:val="001000000000" w:firstRow="0" w:lastRow="0" w:firstColumn="1" w:lastColumn="0" w:oddVBand="0" w:evenVBand="0" w:oddHBand="0" w:evenHBand="0" w:firstRowFirstColumn="0" w:firstRowLastColumn="0" w:lastRowFirstColumn="0" w:lastRowLastColumn="0"/>
             <w:tcW w:w="2721" w:type="dxa"/>
             <w:tcBorders>
-              <w:top w:val="single" w:sz="4" w:space="0" w:color="4472C4" w:themeColor="accent1"/>
+              <w:top w:val="single" w:color="4472C4" w:themeColor="accent1" w:sz="4" w:space="0"/>
             </w:tcBorders>
             <w:vAlign w:val="center"/>
           </w:tcPr>
@@ -923,7 +923,7 @@
           <w:tcPr>
             <w:tcW w:w="2721" w:type="dxa"/>
             <w:tcBorders>
-              <w:top w:val="single" w:sz="4" w:space="0" w:color="4472C4" w:themeColor="accent1"/>
+              <w:top w:val="single" w:color="4472C4" w:themeColor="accent1" w:sz="4" w:space="0"/>
             </w:tcBorders>
             <w:vAlign w:val="center"/>
           </w:tcPr>
@@ -951,7 +951,7 @@
           <w:tcPr>
             <w:tcW w:w="2691" w:type="dxa"/>
             <w:tcBorders>
-              <w:top w:val="single" w:sz="4" w:space="0" w:color="4472C4" w:themeColor="accent1"/>
+              <w:top w:val="single" w:color="4472C4" w:themeColor="accent1" w:sz="4" w:space="0"/>
             </w:tcBorders>
             <w:vAlign w:val="center"/>
           </w:tcPr>
@@ -1121,7 +1121,7 @@
     <w:sdt>
       <w:sdtPr>
         <w:rPr>
-          <w:rFonts w:asciiTheme="minorHAnsi" w:eastAsiaTheme="minorEastAsia" w:hAnsiTheme="minorHAnsi" w:cs="Times New Roman"/>
+          <w:rFonts w:cs="Times New Roman" w:asciiTheme="minorHAnsi" w:hAnsiTheme="minorHAnsi" w:eastAsiaTheme="minorEastAsia"/>
           <w:color w:val="auto"/>
           <w:sz w:val="22"/>
           <w:szCs w:val="22"/>
@@ -1175,7 +1175,7 @@
             <w:t>. Introducción</w:t>
           </w:r>
           <w:r>
-            <w:ptab w:relativeTo="margin" w:alignment="right" w:leader="dot"/>
+            <w:ptab w:alignment="right" w:relativeTo="margin" w:leader="dot"/>
           </w:r>
           <w:r>
             <w:rPr>
@@ -1194,7 +1194,7 @@
             <w:t>1.1 Alcance</w:t>
           </w:r>
           <w:r>
-            <w:ptab w:relativeTo="margin" w:alignment="right" w:leader="dot"/>
+            <w:ptab w:alignment="right" w:relativeTo="margin" w:leader="dot"/>
           </w:r>
           <w:r>
             <w:t>4</w:t>
@@ -1209,7 +1209,7 @@
             <w:t>1.2 Objetivos</w:t>
           </w:r>
           <w:r>
-            <w:ptab w:relativeTo="margin" w:alignment="right" w:leader="dot"/>
+            <w:ptab w:alignment="right" w:relativeTo="margin" w:leader="dot"/>
           </w:r>
           <w:r>
             <w:t>4</w:t>
@@ -1219,7 +1219,7 @@
           <w:pPr>
             <w:pStyle w:val="TDC1"/>
           </w:pPr>
-          <w:bookmarkStart w:id="0" w:name="_Hlk528274124"/>
+          <w:bookmarkStart w:name="_Hlk528274124" w:id="0"/>
           <w:r>
             <w:rPr>
               <w:b/>
@@ -1228,7 +1228,7 @@
             <w:t>2. Información sobre el dominio del problema</w:t>
           </w:r>
           <w:r>
-            <w:ptab w:relativeTo="margin" w:alignment="right" w:leader="dot"/>
+            <w:ptab w:alignment="right" w:relativeTo="margin" w:leader="dot"/>
           </w:r>
           <w:r>
             <w:rPr>
@@ -1248,7 +1248,7 @@
             <w:t>2.1 Introducción al dominio del problema</w:t>
           </w:r>
           <w:r>
-            <w:ptab w:relativeTo="margin" w:alignment="right" w:leader="dot"/>
+            <w:ptab w:alignment="right" w:relativeTo="margin" w:leader="dot"/>
           </w:r>
           <w:r>
             <w:t>4</w:t>
@@ -1263,7 +1263,7 @@
             <w:t xml:space="preserve">    2.2. Glosario de términos del dominio del problema</w:t>
           </w:r>
           <w:r>
-            <w:ptab w:relativeTo="margin" w:alignment="right" w:leader="dot"/>
+            <w:ptab w:alignment="right" w:relativeTo="margin" w:leader="dot"/>
           </w:r>
           <w:r>
             <w:t>4</w:t>
@@ -1285,7 +1285,7 @@
             <w:t>3. Descripción de la situación actual</w:t>
           </w:r>
           <w:r>
-            <w:ptab w:relativeTo="margin" w:alignment="right" w:leader="dot"/>
+            <w:ptab w:alignment="right" w:relativeTo="margin" w:leader="dot"/>
           </w:r>
           <w:r>
             <w:rPr>
@@ -1310,7 +1310,7 @@
             <w:t>Pros y contras de la situación actual</w:t>
           </w:r>
           <w:r>
-            <w:ptab w:relativeTo="margin" w:alignment="right" w:leader="dot"/>
+            <w:ptab w:alignment="right" w:relativeTo="margin" w:leader="dot"/>
           </w:r>
           <w:r>
             <w:t>5</w:t>
@@ -1325,7 +1325,7 @@
             <w:t xml:space="preserve">    3.1.1 Fortalezas de la situación actual</w:t>
           </w:r>
           <w:r>
-            <w:ptab w:relativeTo="margin" w:alignment="right" w:leader="dot"/>
+            <w:ptab w:alignment="right" w:relativeTo="margin" w:leader="dot"/>
           </w:r>
           <w:r>
             <w:t>5</w:t>
@@ -1340,7 +1340,7 @@
             <w:t xml:space="preserve">        3.1.2 Debilidades de la situación actual </w:t>
           </w:r>
           <w:r>
-            <w:ptab w:relativeTo="margin" w:alignment="right" w:leader="dot"/>
+            <w:ptab w:alignment="right" w:relativeTo="margin" w:leader="dot"/>
           </w:r>
           <w:r>
             <w:t>5</w:t>
@@ -1367,19 +1367,19 @@
             <w:t>Modelos de procesos de negocio actuales</w:t>
           </w:r>
           <w:r>
-            <w:ptab w:relativeTo="margin" w:alignment="right" w:leader="dot"/>
+            <w:ptab w:alignment="right" w:relativeTo="margin" w:leader="dot"/>
           </w:r>
           <w:r>
             <w:t>5</w:t>
           </w:r>
-          <w:bookmarkStart w:id="1" w:name="_GoBack"/>
+          <w:bookmarkStart w:name="_GoBack" w:id="1"/>
           <w:bookmarkEnd w:id="1"/>
         </w:p>
         <w:p>
           <w:r>
             <w:t xml:space="preserve">        3.2.1 </w:t>
           </w:r>
-          <w:bookmarkStart w:id="2" w:name="_Hlk528275666"/>
+          <w:bookmarkStart w:name="_Hlk528275666" w:id="2"/>
           <w:r>
             <w:t>Descripción de actores de negocio actuales</w:t>
           </w:r>
@@ -1388,7 +1388,7 @@
             <w:t xml:space="preserve"> </w:t>
           </w:r>
           <w:r>
-            <w:ptab w:relativeTo="margin" w:alignment="right" w:leader="dot"/>
+            <w:ptab w:alignment="right" w:relativeTo="margin" w:leader="dot"/>
           </w:r>
           <w:r>
             <w:t>5</w:t>
@@ -1404,7 +1404,7 @@
             <w:t xml:space="preserve">        3.2.2 Descripción de procesos de negocio actuales </w:t>
           </w:r>
           <w:r>
-            <w:ptab w:relativeTo="margin" w:alignment="right" w:leader="dot"/>
+            <w:ptab w:alignment="right" w:relativeTo="margin" w:leader="dot"/>
           </w:r>
           <w:r>
             <w:t>5</w:t>
@@ -1431,7 +1431,7 @@
             <w:t>Entorno tecnológico actual</w:t>
           </w:r>
           <w:r>
-            <w:ptab w:relativeTo="margin" w:alignment="right" w:leader="dot"/>
+            <w:ptab w:alignment="right" w:relativeTo="margin" w:leader="dot"/>
           </w:r>
           <w:r>
             <w:t>6</w:t>
@@ -1447,7 +1447,7 @@
             <w:t xml:space="preserve">        3.3.1 Descripción del entorno de hardware actual </w:t>
           </w:r>
           <w:r>
-            <w:ptab w:relativeTo="margin" w:alignment="right" w:leader="dot"/>
+            <w:ptab w:alignment="right" w:relativeTo="margin" w:leader="dot"/>
           </w:r>
           <w:r>
             <w:t>6</w:t>
@@ -1463,7 +1463,7 @@
             <w:t xml:space="preserve">        3.3.2 Descripción del entorno de software actual </w:t>
           </w:r>
           <w:r>
-            <w:ptab w:relativeTo="margin" w:alignment="right" w:leader="dot"/>
+            <w:ptab w:alignment="right" w:relativeTo="margin" w:leader="dot"/>
           </w:r>
           <w:r>
             <w:t>6</w:t>
@@ -1499,7 +1499,7 @@
             <w:t xml:space="preserve"> de negocio</w:t>
           </w:r>
           <w:r>
-            <w:ptab w:relativeTo="margin" w:alignment="right" w:leader="dot"/>
+            <w:ptab w:alignment="right" w:relativeTo="margin" w:leader="dot"/>
           </w:r>
           <w:r>
             <w:rPr>
@@ -1524,7 +1524,7 @@
             <w:t>Objetivos de negocio</w:t>
           </w:r>
           <w:r>
-            <w:ptab w:relativeTo="margin" w:alignment="right" w:leader="dot"/>
+            <w:ptab w:alignment="right" w:relativeTo="margin" w:leader="dot"/>
           </w:r>
           <w:r>
             <w:t>6</w:t>
@@ -1551,7 +1551,7 @@
             <w:t>Modelos de procesos de negocio a implantar</w:t>
           </w:r>
           <w:r>
-            <w:ptab w:relativeTo="margin" w:alignment="right" w:leader="dot"/>
+            <w:ptab w:alignment="right" w:relativeTo="margin" w:leader="dot"/>
           </w:r>
           <w:r>
             <w:t>6</w:t>
@@ -1568,7 +1568,7 @@
             <w:t xml:space="preserve"> </w:t>
           </w:r>
           <w:r>
-            <w:ptab w:relativeTo="margin" w:alignment="right" w:leader="dot"/>
+            <w:ptab w:alignment="right" w:relativeTo="margin" w:leader="dot"/>
           </w:r>
           <w:r>
             <w:t>6</w:t>
@@ -1590,7 +1590,7 @@
             <w:t xml:space="preserve"> </w:t>
           </w:r>
           <w:r>
-            <w:ptab w:relativeTo="margin" w:alignment="right" w:leader="dot"/>
+            <w:ptab w:alignment="right" w:relativeTo="margin" w:leader="dot"/>
           </w:r>
           <w:r>
             <w:t>7</w:t>
@@ -1714,62 +1714,198 @@
         <w:t>Alcance</w:t>
       </w:r>
     </w:p>
-    <w:p>
-      <w:pPr>
-        <w:rPr>
-          <w:color w:val="000000" w:themeColor="text1"/>
-          <w:sz w:val="24"/>
-          <w:szCs w:val="24"/>
-        </w:rPr>
-      </w:pPr>
-      <w:r>
-        <w:rPr>
-          <w:color w:val="000000" w:themeColor="text1"/>
-          <w:sz w:val="24"/>
-          <w:szCs w:val="24"/>
-        </w:rPr>
-        <w:t xml:space="preserve">Biblioteca de Camas </w:t>
-      </w:r>
-      <w:r>
-        <w:rPr>
-          <w:color w:val="000000" w:themeColor="text1"/>
-          <w:sz w:val="24"/>
-          <w:szCs w:val="24"/>
-        </w:rPr>
-        <w:t xml:space="preserve">(inventario, socios, préstamos </w:t>
-      </w:r>
-      <w:r>
-        <w:rPr>
-          <w:color w:val="000000" w:themeColor="text1"/>
-          <w:sz w:val="24"/>
-          <w:szCs w:val="24"/>
-        </w:rPr>
-        <w:t xml:space="preserve">y </w:t>
-      </w:r>
-      <w:r>
-        <w:rPr>
-          <w:color w:val="000000" w:themeColor="text1"/>
-          <w:sz w:val="24"/>
-          <w:szCs w:val="24"/>
-        </w:rPr>
-        <w:t xml:space="preserve">conexión con las </w:t>
-      </w:r>
-      <w:r>
-        <w:rPr>
-          <w:color w:val="000000" w:themeColor="text1"/>
-          <w:sz w:val="24"/>
-          <w:szCs w:val="24"/>
-        </w:rPr>
-        <w:t xml:space="preserve">sucursales </w:t>
-      </w:r>
-      <w:r>
-        <w:rPr>
-          <w:color w:val="000000" w:themeColor="text1"/>
-          <w:sz w:val="24"/>
-          <w:szCs w:val="24"/>
-        </w:rPr>
-        <w:t>de ésta).</w:t>
-      </w:r>
+    <w:p w14:noSpellErr="1">
+      <w:pPr>
+        <w:rPr>
+          <w:color w:val="000000" w:themeColor="text1" w:themeTint="FF" w:themeShade="FF"/>
+          <w:sz w:val="24"/>
+          <w:szCs w:val="24"/>
+        </w:rPr>
+      </w:pPr>
+      <w:r>
+        <w:rPr>
+          <w:color w:val="000000" w:themeColor="text1" w:themeTint="FF" w:themeShade="FF"/>
+          <w:sz w:val="24"/>
+          <w:szCs w:val="24"/>
+        </w:rPr>
+        <w:t xml:space="preserve">Biblioteca Pública Municipal de Camas – </w:t>
+      </w:r>
+      <w:r>
+        <w:rPr>
+          <w:color w:val="000000" w:themeColor="text1" w:themeTint="FF" w:themeShade="FF"/>
+          <w:sz w:val="24"/>
+          <w:szCs w:val="24"/>
+        </w:rPr>
+        <w:t>Rafael</w:t>
+      </w:r>
+      <w:r>
+        <w:rPr>
+          <w:color w:val="000000" w:themeColor="text1" w:themeTint="FF" w:themeShade="FF"/>
+          <w:sz w:val="24"/>
+          <w:szCs w:val="24"/>
+        </w:rPr>
+        <w:t xml:space="preserve"> Alberti dependiente del ayuntamiento de Camas está situada en la Plaza Nuestra Señora de los Dolores, s/n. La </w:t>
+      </w:r>
+      <w:r>
+        <w:rPr>
+          <w:color w:val="000000" w:themeColor="text1" w:themeTint="FF" w:themeShade="FF"/>
+          <w:sz w:val="24"/>
+          <w:szCs w:val="24"/>
+        </w:rPr>
+        <w:t xml:space="preserve">institución dispone de alrededor de 30.000 volúmenes de teatro, novela, poesía, </w:t>
+      </w:r>
+      <w:r>
+        <w:rPr>
+          <w:color w:val="000000" w:themeColor="text1" w:themeTint="FF" w:themeShade="FF"/>
+          <w:sz w:val="24"/>
+          <w:szCs w:val="24"/>
+        </w:rPr>
+        <w:t xml:space="preserve">etcétera, </w:t>
+      </w:r>
+      <w:r>
+        <w:rPr>
+          <w:color w:val="000000" w:themeColor="text1" w:themeTint="FF" w:themeShade="FF"/>
+          <w:sz w:val="24"/>
+          <w:szCs w:val="24"/>
+        </w:rPr>
+        <w:t>para préstamos.</w:t>
+      </w:r>
+    </w:p>
+    <w:p w14:noSpellErr="1">
+      <w:pPr>
+        <w:pStyle w:val="Normal"/>
+        <w:rPr>
+          <w:color w:val="000000" w:themeColor="text1" w:themeTint="FF" w:themeShade="FF"/>
+          <w:sz w:val="24"/>
+          <w:szCs w:val="24"/>
+        </w:rPr>
+      </w:pPr>
+      <w:r>
+        <w:rPr>
+          <w:color w:val="000000" w:themeColor="text1" w:themeTint="FF" w:themeShade="FF"/>
+          <w:sz w:val="24"/>
+          <w:szCs w:val="24"/>
+        </w:rPr>
+        <w:t xml:space="preserve">La biblioteca es referente en la atención a los más pequeños y su familia, que disponen, entre otros, de cuentacuentos, manualidades y, por supuesto, de literatura infantil y </w:t>
+      </w:r>
+      <w:r>
+        <w:rPr>
+          <w:color w:val="000000" w:themeColor="text1" w:themeTint="FF" w:themeShade="FF"/>
+          <w:sz w:val="24"/>
+          <w:szCs w:val="24"/>
+        </w:rPr>
+        <w:t>volúmenes</w:t>
+      </w:r>
+      <w:r>
+        <w:rPr>
+          <w:color w:val="000000" w:themeColor="text1" w:themeTint="FF" w:themeShade="FF"/>
+          <w:sz w:val="24"/>
+          <w:szCs w:val="24"/>
+        </w:rPr>
+        <w:t xml:space="preserve"> </w:t>
+      </w:r>
+      <w:r>
+        <w:rPr>
+          <w:color w:val="000000" w:themeColor="text1" w:themeTint="FF" w:themeShade="FF"/>
+          <w:sz w:val="24"/>
+          <w:szCs w:val="24"/>
+        </w:rPr>
+        <w:t>referidos</w:t>
+      </w:r>
+      <w:r>
+        <w:rPr>
+          <w:color w:val="000000" w:themeColor="text1" w:themeTint="FF" w:themeShade="FF"/>
+          <w:sz w:val="24"/>
+          <w:szCs w:val="24"/>
+        </w:rPr>
+        <w:t xml:space="preserve"> a la educación de los niños.</w:t>
+      </w:r>
+    </w:p>
+    <w:p w14:noSpellErr="1">
+      <w:pPr>
+        <w:pStyle w:val="Normal"/>
+        <w:rPr>
+          <w:color w:val="000000" w:themeColor="text1" w:themeTint="FF" w:themeShade="FF"/>
+          <w:sz w:val="24"/>
+          <w:szCs w:val="24"/>
+        </w:rPr>
+      </w:pPr>
+      <w:r>
+        <w:rPr>
+          <w:color w:val="000000" w:themeColor="text1" w:themeTint="FF" w:themeShade="FF"/>
+          <w:sz w:val="24"/>
+          <w:szCs w:val="24"/>
+        </w:rPr>
+        <w:t xml:space="preserve">También dispone de un servicio de consulta que se compone de prensa diaria, diccionarios, enciclopedias, revistas y </w:t>
+      </w:r>
+      <w:r>
+        <w:rPr>
+          <w:color w:val="000000" w:themeColor="text1" w:themeTint="FF" w:themeShade="FF"/>
+          <w:sz w:val="24"/>
+          <w:szCs w:val="24"/>
+        </w:rPr>
+        <w:t>manuales</w:t>
+      </w:r>
+      <w:r>
+        <w:rPr>
+          <w:color w:val="000000" w:themeColor="text1" w:themeTint="FF" w:themeShade="FF"/>
+          <w:sz w:val="24"/>
+          <w:szCs w:val="24"/>
+        </w:rPr>
+        <w:t xml:space="preserve"> de preparación de oposiciones.</w:t>
+      </w:r>
+    </w:p>
+    <w:p w14:noSpellErr="1">
+      <w:pPr>
+        <w:pStyle w:val="Normal"/>
+        <w:rPr>
+          <w:color w:val="000000" w:themeColor="text1" w:themeTint="FF" w:themeShade="FF"/>
+          <w:sz w:val="24"/>
+          <w:szCs w:val="24"/>
+        </w:rPr>
+      </w:pPr>
+      <w:r>
+        <w:rPr>
+          <w:color w:val="000000" w:themeColor="text1" w:themeTint="FF" w:themeShade="FF"/>
+          <w:sz w:val="24"/>
+          <w:szCs w:val="24"/>
+        </w:rPr>
+        <w:t xml:space="preserve">Las </w:t>
+      </w:r>
+      <w:r>
+        <w:rPr>
+          <w:color w:val="000000" w:themeColor="text1" w:themeTint="FF" w:themeShade="FF"/>
+          <w:sz w:val="24"/>
+          <w:szCs w:val="24"/>
+        </w:rPr>
+        <w:t xml:space="preserve">pequeñas </w:t>
+      </w:r>
+      <w:r>
+        <w:rPr>
+          <w:color w:val="000000" w:themeColor="text1" w:themeTint="FF" w:themeShade="FF"/>
+          <w:sz w:val="24"/>
+          <w:szCs w:val="24"/>
+        </w:rPr>
+        <w:t>bibliotecas de los municipios adyacentes a Camas dependen depende de esta</w:t>
+      </w:r>
+      <w:r>
+        <w:rPr>
+          <w:color w:val="000000" w:themeColor="text1" w:themeTint="FF" w:themeShade="FF"/>
+          <w:sz w:val="24"/>
+          <w:szCs w:val="24"/>
+        </w:rPr>
+        <w:t>.</w:t>
+      </w:r>
+    </w:p>
+    <w:p w14:noSpellErr="1">
+      <w:pPr>
+        <w:pStyle w:val="Normal"/>
+        <w:rPr>
+          <w:color w:val="000000" w:themeColor="text1" w:themeTint="FF" w:themeShade="FF"/>
+          <w:sz w:val="24"/>
+          <w:szCs w:val="24"/>
+        </w:rPr>
+      </w:pPr>
     </w:p>
     <w:p>
       <w:pPr>
@@ -1804,18 +1940,114 @@
     <w:p>
       <w:pPr>
         <w:rPr>
-          <w:color w:val="000000" w:themeColor="text1"/>
-          <w:sz w:val="24"/>
-          <w:szCs w:val="24"/>
-        </w:rPr>
-      </w:pPr>
-      <w:r>
-        <w:rPr>
-          <w:color w:val="000000" w:themeColor="text1"/>
-          <w:sz w:val="24"/>
-          <w:szCs w:val="24"/>
-        </w:rPr>
-        <w:t>Creación de un sistema de información que permita gestionar de manera eficaz los préstamos de libros, la información y suscripción de los socios, las adquisiciones de material bibliotecario (así como la gestión en el almacén) y la comunicación de la central con sus diferentes sucursales.</w:t>
+          <w:color w:val="000000" w:themeColor="text1" w:themeTint="FF" w:themeShade="FF"/>
+          <w:sz w:val="24"/>
+          <w:szCs w:val="24"/>
+        </w:rPr>
+      </w:pPr>
+      <w:r>
+        <w:rPr>
+          <w:color w:val="000000" w:themeColor="text1" w:themeTint="FF" w:themeShade="FF"/>
+          <w:sz w:val="24"/>
+          <w:szCs w:val="24"/>
+        </w:rPr>
+        <w:t xml:space="preserve">Creación de un sistema de información que permita gestionar de manera eficaz los préstamos de libros, la información y suscripción de los socios, las adquisiciones de </w:t>
+      </w:r>
+      <w:r>
+        <w:rPr>
+          <w:color w:val="000000" w:themeColor="text1" w:themeTint="FF" w:themeShade="FF"/>
+          <w:sz w:val="24"/>
+          <w:szCs w:val="24"/>
+        </w:rPr>
+        <w:t xml:space="preserve">tanto </w:t>
+      </w:r>
+      <w:r>
+        <w:rPr>
+          <w:color w:val="000000" w:themeColor="text1" w:themeTint="FF" w:themeShade="FF"/>
+          <w:sz w:val="24"/>
+          <w:szCs w:val="24"/>
+        </w:rPr>
+        <w:t xml:space="preserve">de </w:t>
+      </w:r>
+      <w:r>
+        <w:rPr>
+          <w:color w:val="000000" w:themeColor="text1" w:themeTint="FF" w:themeShade="FF"/>
+          <w:sz w:val="24"/>
+          <w:szCs w:val="24"/>
+        </w:rPr>
+        <w:t>material</w:t>
+      </w:r>
+      <w:r>
+        <w:rPr>
+          <w:color w:val="000000" w:themeColor="text1" w:themeTint="FF" w:themeShade="FF"/>
+          <w:sz w:val="24"/>
+          <w:szCs w:val="24"/>
+        </w:rPr>
+        <w:t xml:space="preserve"> </w:t>
+      </w:r>
+      <w:r>
+        <w:rPr>
+          <w:color w:val="000000" w:themeColor="text1" w:themeTint="FF" w:themeShade="FF"/>
+          <w:sz w:val="24"/>
+          <w:szCs w:val="24"/>
+        </w:rPr>
+        <w:t>bibliotecario</w:t>
+      </w:r>
+      <w:r>
+        <w:rPr>
+          <w:color w:val="000000" w:themeColor="text1" w:themeTint="FF" w:themeShade="FF"/>
+          <w:sz w:val="24"/>
+          <w:szCs w:val="24"/>
+        </w:rPr>
+        <w:t xml:space="preserve"> (</w:t>
+      </w:r>
+      <w:r>
+        <w:rPr>
+          <w:color w:val="000000" w:themeColor="text1" w:themeTint="FF" w:themeShade="FF"/>
+          <w:sz w:val="24"/>
+          <w:szCs w:val="24"/>
+        </w:rPr>
+        <w:t>revistas, libros ...)</w:t>
+      </w:r>
+      <w:r>
+        <w:rPr>
+          <w:color w:val="000000" w:themeColor="text1" w:themeTint="FF" w:themeShade="FF"/>
+          <w:sz w:val="24"/>
+          <w:szCs w:val="24"/>
+        </w:rPr>
+        <w:t xml:space="preserve"> </w:t>
+      </w:r>
+      <w:r>
+        <w:rPr>
+          <w:color w:val="000000" w:themeColor="text1" w:themeTint="FF" w:themeShade="FF"/>
+          <w:sz w:val="24"/>
+          <w:szCs w:val="24"/>
+        </w:rPr>
+        <w:t>como</w:t>
+      </w:r>
+      <w:r>
+        <w:rPr>
+          <w:color w:val="000000" w:themeColor="text1" w:themeTint="FF" w:themeShade="FF"/>
+          <w:sz w:val="24"/>
+          <w:szCs w:val="24"/>
+        </w:rPr>
+        <w:t xml:space="preserve"> </w:t>
+      </w:r>
+      <w:r>
+        <w:rPr>
+          <w:color w:val="000000" w:themeColor="text1" w:themeTint="FF" w:themeShade="FF"/>
+          <w:sz w:val="24"/>
+          <w:szCs w:val="24"/>
+        </w:rPr>
+        <w:t xml:space="preserve">los productos necesarios para la correcta realización de sus servicios que se han descrito anteriormente </w:t>
+      </w:r>
+      <w:r>
+        <w:rPr>
+          <w:color w:val="000000" w:themeColor="text1" w:themeTint="FF" w:themeShade="FF"/>
+          <w:sz w:val="24"/>
+          <w:szCs w:val="24"/>
+        </w:rPr>
+        <w:t>y la comunicación de la central con sus diferentes sucursales.</w:t>
       </w:r>
     </w:p>
     <w:p>
@@ -2274,21 +2506,100 @@
         <w:t>Fortalezas de la situación actual</w:t>
       </w:r>
     </w:p>
-    <w:p>
-      <w:pPr>
-        <w:rPr>
-          <w:color w:val="000000" w:themeColor="text1"/>
-          <w:sz w:val="24"/>
-          <w:szCs w:val="24"/>
-        </w:rPr>
-      </w:pPr>
-      <w:r>
-        <w:rPr>
-          <w:color w:val="000000" w:themeColor="text1"/>
-          <w:sz w:val="24"/>
-          <w:szCs w:val="24"/>
-        </w:rPr>
-        <w:t>No se han encontrado aspectos a destacar.</w:t>
+    <w:p w14:noSpellErr="1">
+      <w:pPr>
+        <w:pStyle w:val="Prrafodelista"/>
+        <w:numPr>
+          <w:ilvl w:val="0"/>
+          <w:numId w:val="12"/>
+        </w:numPr>
+        <w:rPr>
+          <w:color w:val="000000" w:themeColor="text1" w:themeTint="FF" w:themeShade="FF"/>
+          <w:sz w:val="24"/>
+          <w:szCs w:val="24"/>
+        </w:rPr>
+      </w:pPr>
+      <w:r>
+        <w:rPr>
+          <w:color w:val="000000" w:themeColor="text1" w:themeTint="FF" w:themeShade="FF"/>
+          <w:sz w:val="24"/>
+          <w:szCs w:val="24"/>
+        </w:rPr>
+        <w:t>Gran afluencia de gente.</w:t>
+      </w:r>
+    </w:p>
+    <w:p w14:noSpellErr="1">
+      <w:pPr>
+        <w:pStyle w:val="Prrafodelista"/>
+        <w:numPr>
+          <w:ilvl w:val="0"/>
+          <w:numId w:val="12"/>
+        </w:numPr>
+        <w:rPr>
+          <w:color w:val="000000" w:themeColor="text1" w:themeTint="FF" w:themeShade="FF"/>
+          <w:sz w:val="24"/>
+          <w:szCs w:val="24"/>
+        </w:rPr>
+      </w:pPr>
+      <w:r>
+        <w:rPr>
+          <w:color w:val="000000" w:themeColor="text1" w:themeTint="FF" w:themeShade="FF"/>
+          <w:sz w:val="24"/>
+          <w:szCs w:val="24"/>
+        </w:rPr>
+        <w:t>Fama local.</w:t>
+      </w:r>
+    </w:p>
+    <w:p w14:noSpellErr="1">
+      <w:pPr>
+        <w:pStyle w:val="Prrafodelista"/>
+        <w:numPr>
+          <w:ilvl w:val="0"/>
+          <w:numId w:val="12"/>
+        </w:numPr>
+        <w:rPr>
+          <w:color w:val="000000" w:themeColor="text1" w:themeTint="FF" w:themeShade="FF"/>
+          <w:sz w:val="24"/>
+          <w:szCs w:val="24"/>
+        </w:rPr>
+      </w:pPr>
+      <w:r>
+        <w:rPr>
+          <w:color w:val="000000" w:themeColor="text1" w:themeTint="FF" w:themeShade="FF"/>
+          <w:sz w:val="24"/>
+          <w:szCs w:val="24"/>
+        </w:rPr>
+        <w:t>Financiación gubernamental.</w:t>
+      </w:r>
+    </w:p>
+    <w:p w14:noSpellErr="1">
+      <w:pPr>
+        <w:pStyle w:val="Prrafodelista"/>
+        <w:numPr>
+          <w:ilvl w:val="0"/>
+          <w:numId w:val="12"/>
+        </w:numPr>
+        <w:rPr>
+          <w:color w:val="000000" w:themeColor="text1" w:themeTint="FF" w:themeShade="FF"/>
+          <w:sz w:val="24"/>
+          <w:szCs w:val="24"/>
+        </w:rPr>
+      </w:pPr>
+      <w:r>
+        <w:rPr>
+          <w:color w:val="000000" w:themeColor="text1" w:themeTint="FF" w:themeShade="FF"/>
+          <w:sz w:val="24"/>
+          <w:szCs w:val="24"/>
+        </w:rPr>
+        <w:t xml:space="preserve">No dispone de ninguna competencia dado el </w:t>
+      </w:r>
+      <w:r>
+        <w:rPr>
+          <w:color w:val="000000" w:themeColor="text1" w:themeTint="FF" w:themeShade="FF"/>
+          <w:sz w:val="24"/>
+          <w:szCs w:val="24"/>
+        </w:rPr>
+        <w:t>tipo de institución.</w:t>
       </w:r>
     </w:p>
     <w:p>
@@ -2313,21 +2624,110 @@
         <w:t>Debilidades de la situación actual</w:t>
       </w:r>
     </w:p>
-    <w:p>
-      <w:pPr>
-        <w:rPr>
-          <w:color w:val="000000" w:themeColor="text1"/>
-          <w:sz w:val="24"/>
-          <w:szCs w:val="24"/>
-        </w:rPr>
-      </w:pPr>
-      <w:r>
-        <w:rPr>
-          <w:color w:val="000000" w:themeColor="text1"/>
-          <w:sz w:val="24"/>
-          <w:szCs w:val="24"/>
-        </w:rPr>
-        <w:t>Sistema poco informatizado.</w:t>
+    <w:p w14:noSpellErr="1">
+      <w:pPr>
+        <w:pStyle w:val="Prrafodelista"/>
+        <w:numPr>
+          <w:ilvl w:val="0"/>
+          <w:numId w:val="11"/>
+        </w:numPr>
+        <w:rPr>
+          <w:color w:val="000000" w:themeColor="text1" w:themeTint="FF" w:themeShade="FF"/>
+          <w:sz w:val="24"/>
+          <w:szCs w:val="24"/>
+        </w:rPr>
+      </w:pPr>
+      <w:r>
+        <w:rPr>
+          <w:color w:val="000000" w:themeColor="text1" w:themeTint="FF" w:themeShade="FF"/>
+          <w:sz w:val="24"/>
+          <w:szCs w:val="24"/>
+        </w:rPr>
+        <w:t xml:space="preserve">Uso de </w:t>
+      </w:r>
+      <w:r>
+        <w:rPr>
+          <w:color w:val="000000" w:themeColor="text1" w:themeTint="FF" w:themeShade="FF"/>
+          <w:sz w:val="24"/>
+          <w:szCs w:val="24"/>
+        </w:rPr>
+        <w:t>herramientas</w:t>
+      </w:r>
+      <w:r>
+        <w:rPr>
+          <w:color w:val="000000" w:themeColor="text1" w:themeTint="FF" w:themeShade="FF"/>
+          <w:sz w:val="24"/>
+          <w:szCs w:val="24"/>
+        </w:rPr>
+        <w:t xml:space="preserve"> o equipos </w:t>
+      </w:r>
+      <w:r>
+        <w:rPr>
+          <w:color w:val="000000" w:themeColor="text1" w:themeTint="FF" w:themeShade="FF"/>
+          <w:sz w:val="24"/>
+          <w:szCs w:val="24"/>
+        </w:rPr>
+        <w:t>ineficientes.</w:t>
+      </w:r>
+    </w:p>
+    <w:p w14:noSpellErr="1">
+      <w:pPr>
+        <w:pStyle w:val="Prrafodelista"/>
+        <w:numPr>
+          <w:ilvl w:val="0"/>
+          <w:numId w:val="11"/>
+        </w:numPr>
+        <w:rPr>
+          <w:color w:val="000000" w:themeColor="text1" w:themeTint="FF" w:themeShade="FF"/>
+          <w:sz w:val="24"/>
+          <w:szCs w:val="24"/>
+        </w:rPr>
+      </w:pPr>
+      <w:r>
+        <w:rPr>
+          <w:color w:val="000000" w:themeColor="text1" w:themeTint="FF" w:themeShade="FF"/>
+          <w:sz w:val="24"/>
+          <w:szCs w:val="24"/>
+        </w:rPr>
+        <w:t>Poca comunicación entre las sucursales y la biblioteca central.</w:t>
+      </w:r>
+    </w:p>
+    <w:p w14:noSpellErr="1">
+      <w:pPr>
+        <w:pStyle w:val="Prrafodelista"/>
+        <w:numPr>
+          <w:ilvl w:val="0"/>
+          <w:numId w:val="11"/>
+        </w:numPr>
+        <w:rPr>
+          <w:color w:val="000000" w:themeColor="text1" w:themeTint="FF" w:themeShade="FF"/>
+          <w:sz w:val="24"/>
+          <w:szCs w:val="24"/>
+        </w:rPr>
+      </w:pPr>
+      <w:r>
+        <w:rPr>
+          <w:color w:val="000000" w:themeColor="text1" w:themeTint="FF" w:themeShade="FF"/>
+          <w:sz w:val="24"/>
+          <w:szCs w:val="24"/>
+        </w:rPr>
+        <w:t xml:space="preserve">Gestión ineficiente de la información referidos a </w:t>
+      </w:r>
+      <w:r>
+        <w:rPr>
+          <w:color w:val="000000" w:themeColor="text1" w:themeTint="FF" w:themeShade="FF"/>
+          <w:sz w:val="24"/>
+          <w:szCs w:val="24"/>
+        </w:rPr>
+        <w:t>préstamos</w:t>
+      </w:r>
+      <w:r>
+        <w:rPr>
+          <w:color w:val="000000" w:themeColor="text1" w:themeTint="FF" w:themeShade="FF"/>
+          <w:sz w:val="24"/>
+          <w:szCs w:val="24"/>
+        </w:rPr>
+        <w:t xml:space="preserve"> y socios.</w:t>
       </w:r>
     </w:p>
     <w:p>
@@ -2474,7 +2874,7 @@
       </w:r>
       <w:r>
         <w:rPr>
-          <w:rFonts w:ascii="Arial Unicode MS" w:eastAsia="Arial Unicode MS" w:hAnsi="Arial Unicode MS" w:cs="Arial Unicode MS" w:hint="eastAsia"/>
+          <w:rFonts w:hint="eastAsia" w:ascii="Arial Unicode MS" w:hAnsi="Arial Unicode MS" w:eastAsia="Arial Unicode MS" w:cs="Arial Unicode MS"/>
           <w:spacing w:val="4"/>
           <w:sz w:val="24"/>
           <w:szCs w:val="24"/>
@@ -2491,7 +2891,7 @@
       </w:r>
       <w:r>
         <w:rPr>
-          <w:rFonts w:ascii="Arial Unicode MS" w:eastAsia="Arial Unicode MS" w:hAnsi="Arial Unicode MS" w:cs="Arial Unicode MS" w:hint="eastAsia"/>
+          <w:rFonts w:hint="eastAsia" w:ascii="Arial Unicode MS" w:hAnsi="Arial Unicode MS" w:eastAsia="Arial Unicode MS" w:cs="Arial Unicode MS"/>
           <w:spacing w:val="4"/>
           <w:sz w:val="24"/>
           <w:szCs w:val="24"/>
@@ -2508,7 +2908,7 @@
       </w:r>
       <w:r>
         <w:rPr>
-          <w:rFonts w:ascii="Arial Unicode MS" w:eastAsia="Arial Unicode MS" w:hAnsi="Arial Unicode MS" w:cs="Arial Unicode MS" w:hint="eastAsia"/>
+          <w:rFonts w:hint="eastAsia" w:ascii="Arial Unicode MS" w:hAnsi="Arial Unicode MS" w:eastAsia="Arial Unicode MS" w:cs="Arial Unicode MS"/>
           <w:spacing w:val="4"/>
           <w:sz w:val="24"/>
           <w:szCs w:val="24"/>
@@ -2525,7 +2925,7 @@
       </w:r>
       <w:r>
         <w:rPr>
-          <w:rFonts w:ascii="Arial Unicode MS" w:eastAsia="Arial Unicode MS" w:hAnsi="Arial Unicode MS" w:cs="Arial Unicode MS" w:hint="eastAsia"/>
+          <w:rFonts w:hint="eastAsia" w:ascii="Arial Unicode MS" w:hAnsi="Arial Unicode MS" w:eastAsia="Arial Unicode MS" w:cs="Arial Unicode MS"/>
           <w:spacing w:val="4"/>
           <w:sz w:val="24"/>
           <w:szCs w:val="24"/>
@@ -2542,7 +2942,7 @@
       </w:r>
       <w:r>
         <w:rPr>
-          <w:rFonts w:ascii="Arial Unicode MS" w:eastAsia="Arial Unicode MS" w:hAnsi="Arial Unicode MS" w:cs="Arial Unicode MS" w:hint="eastAsia"/>
+          <w:rFonts w:hint="eastAsia" w:ascii="Arial Unicode MS" w:hAnsi="Arial Unicode MS" w:eastAsia="Arial Unicode MS" w:cs="Arial Unicode MS"/>
           <w:spacing w:val="4"/>
           <w:sz w:val="24"/>
           <w:szCs w:val="24"/>
@@ -2559,7 +2959,7 @@
       </w:r>
       <w:r>
         <w:rPr>
-          <w:rFonts w:ascii="Arial Unicode MS" w:eastAsia="Arial Unicode MS" w:hAnsi="Arial Unicode MS" w:cs="Arial Unicode MS" w:hint="eastAsia"/>
+          <w:rFonts w:hint="eastAsia" w:ascii="Arial Unicode MS" w:hAnsi="Arial Unicode MS" w:eastAsia="Arial Unicode MS" w:cs="Arial Unicode MS"/>
           <w:spacing w:val="4"/>
           <w:sz w:val="24"/>
           <w:szCs w:val="24"/>
@@ -2576,7 +2976,7 @@
       </w:r>
       <w:r>
         <w:rPr>
-          <w:rFonts w:ascii="Arial Unicode MS" w:eastAsia="Arial Unicode MS" w:hAnsi="Arial Unicode MS" w:cs="Arial Unicode MS" w:hint="eastAsia"/>
+          <w:rFonts w:hint="eastAsia" w:ascii="Arial Unicode MS" w:hAnsi="Arial Unicode MS" w:eastAsia="Arial Unicode MS" w:cs="Arial Unicode MS"/>
           <w:spacing w:val="4"/>
           <w:sz w:val="24"/>
           <w:szCs w:val="24"/>
@@ -2942,19 +3342,19 @@
         <w:t>actual</w:t>
       </w:r>
     </w:p>
-    <w:p>
-      <w:pPr>
-        <w:rPr>
-          <w:sz w:val="24"/>
-          <w:szCs w:val="24"/>
-        </w:rPr>
-      </w:pPr>
-      <w:r>
-        <w:rPr>
-          <w:sz w:val="24"/>
-          <w:szCs w:val="24"/>
-        </w:rPr>
-        <w:t>Dos ordenadores para los secretarios y tres para los usuarios.</w:t>
+    <w:p w14:noSpellErr="1">
+      <w:pPr>
+        <w:rPr>
+          <w:sz w:val="24"/>
+          <w:szCs w:val="24"/>
+        </w:rPr>
+      </w:pPr>
+      <w:r>
+        <w:rPr>
+          <w:sz w:val="24"/>
+          <w:szCs w:val="24"/>
+        </w:rPr>
+        <w:t>Se disponen de algunos escasos ordenados antiguos.</w:t>
       </w:r>
     </w:p>
     <w:p>
@@ -3000,29 +3400,15 @@
         <w:rPr>
           <w:sz w:val="24"/>
           <w:szCs w:val="24"/>
-        </w:rPr>
-      </w:pPr>
-      <w:r>
-        <w:rPr>
-          <w:sz w:val="24"/>
-          <w:szCs w:val="24"/>
-        </w:rPr>
-        <w:t xml:space="preserve">Microsoft </w:t>
-      </w:r>
-      <w:r>
-        <w:rPr>
-          <w:sz w:val="24"/>
-          <w:szCs w:val="24"/>
-          <w:u w:val="single"/>
-        </w:rPr>
-        <w:t>Office</w:t>
-      </w:r>
-      <w:r>
-        <w:rPr>
-          <w:sz w:val="24"/>
-          <w:szCs w:val="24"/>
-        </w:rPr>
-        <w:t>.</w:t>
+          <w:u w:val="none"/>
+        </w:rPr>
+      </w:pPr>
+      <w:r>
+        <w:rPr>
+          <w:sz w:val="24"/>
+          <w:szCs w:val="24"/>
+        </w:rPr>
+        <w:t>Se dispone de un sistema operativo antiguo y una aplicación de hoja de cálculo.</w:t>
       </w:r>
     </w:p>
     <w:p>
@@ -4455,7 +4841,359 @@
       <w:pPr>
         <w:jc w:val="center"/>
         <w:rPr>
-          <w:color w:val="000000" w:themeColor="text1"/>
+          <w:color w:val="000000" w:themeColor="text1" w:themeTint="FF" w:themeShade="FF"/>
+          <w:sz w:val="32"/>
+          <w:szCs w:val="32"/>
+        </w:rPr>
+      </w:pPr>
+    </w:p>
+    <w:p>
+      <w:pPr>
+        <w:pStyle w:val="Normal"/>
+        <w:jc w:val="center"/>
+        <w:rPr>
+          <w:color w:val="000000" w:themeColor="text1" w:themeTint="FF" w:themeShade="FF"/>
+          <w:sz w:val="32"/>
+          <w:szCs w:val="32"/>
+        </w:rPr>
+      </w:pPr>
+    </w:p>
+    <w:p>
+      <w:pPr>
+        <w:pStyle w:val="Normal"/>
+        <w:jc w:val="center"/>
+        <w:rPr>
+          <w:color w:val="000000" w:themeColor="text1" w:themeTint="FF" w:themeShade="FF"/>
+          <w:sz w:val="32"/>
+          <w:szCs w:val="32"/>
+        </w:rPr>
+      </w:pPr>
+    </w:p>
+    <w:p>
+      <w:pPr>
+        <w:pStyle w:val="Normal"/>
+        <w:jc w:val="center"/>
+        <w:rPr>
+          <w:color w:val="000000" w:themeColor="text1" w:themeTint="FF" w:themeShade="FF"/>
+          <w:sz w:val="32"/>
+          <w:szCs w:val="32"/>
+        </w:rPr>
+      </w:pPr>
+    </w:p>
+    <w:p>
+      <w:pPr>
+        <w:pStyle w:val="Normal"/>
+        <w:jc w:val="center"/>
+        <w:rPr>
+          <w:color w:val="000000" w:themeColor="text1" w:themeTint="FF" w:themeShade="FF"/>
+          <w:sz w:val="32"/>
+          <w:szCs w:val="32"/>
+        </w:rPr>
+      </w:pPr>
+    </w:p>
+    <w:p>
+      <w:pPr>
+        <w:pStyle w:val="Normal"/>
+        <w:jc w:val="center"/>
+        <w:rPr>
+          <w:color w:val="000000" w:themeColor="text1" w:themeTint="FF" w:themeShade="FF"/>
+          <w:sz w:val="32"/>
+          <w:szCs w:val="32"/>
+        </w:rPr>
+      </w:pPr>
+    </w:p>
+    <w:p>
+      <w:pPr>
+        <w:pStyle w:val="Normal"/>
+        <w:jc w:val="center"/>
+        <w:rPr>
+          <w:color w:val="000000" w:themeColor="text1" w:themeTint="FF" w:themeShade="FF"/>
+          <w:sz w:val="32"/>
+          <w:szCs w:val="32"/>
+        </w:rPr>
+      </w:pPr>
+    </w:p>
+    <w:p>
+      <w:pPr>
+        <w:pStyle w:val="Normal"/>
+        <w:jc w:val="center"/>
+        <w:rPr>
+          <w:color w:val="000000" w:themeColor="text1" w:themeTint="FF" w:themeShade="FF"/>
+          <w:sz w:val="32"/>
+          <w:szCs w:val="32"/>
+        </w:rPr>
+      </w:pPr>
+    </w:p>
+    <w:p>
+      <w:pPr>
+        <w:pStyle w:val="Normal"/>
+        <w:jc w:val="center"/>
+        <w:rPr>
+          <w:color w:val="000000" w:themeColor="text1" w:themeTint="FF" w:themeShade="FF"/>
+          <w:sz w:val="32"/>
+          <w:szCs w:val="32"/>
+        </w:rPr>
+      </w:pPr>
+    </w:p>
+    <w:p>
+      <w:pPr>
+        <w:pStyle w:val="Normal"/>
+        <w:jc w:val="center"/>
+        <w:rPr>
+          <w:color w:val="000000" w:themeColor="text1" w:themeTint="FF" w:themeShade="FF"/>
+          <w:sz w:val="32"/>
+          <w:szCs w:val="32"/>
+        </w:rPr>
+      </w:pPr>
+    </w:p>
+    <w:p>
+      <w:pPr>
+        <w:pStyle w:val="Normal"/>
+        <w:jc w:val="center"/>
+        <w:rPr>
+          <w:color w:val="000000" w:themeColor="text1" w:themeTint="FF" w:themeShade="FF"/>
+          <w:sz w:val="32"/>
+          <w:szCs w:val="32"/>
+        </w:rPr>
+      </w:pPr>
+    </w:p>
+    <w:p>
+      <w:pPr>
+        <w:pStyle w:val="Normal"/>
+        <w:jc w:val="center"/>
+        <w:rPr>
+          <w:color w:val="000000" w:themeColor="text1" w:themeTint="FF" w:themeShade="FF"/>
+          <w:sz w:val="32"/>
+          <w:szCs w:val="32"/>
+        </w:rPr>
+      </w:pPr>
+    </w:p>
+    <w:p>
+      <w:pPr>
+        <w:pStyle w:val="Normal"/>
+        <w:jc w:val="center"/>
+        <w:rPr>
+          <w:color w:val="000000" w:themeColor="text1" w:themeTint="FF" w:themeShade="FF"/>
+          <w:sz w:val="32"/>
+          <w:szCs w:val="32"/>
+        </w:rPr>
+      </w:pPr>
+    </w:p>
+    <w:p>
+      <w:pPr>
+        <w:pStyle w:val="Normal"/>
+        <w:jc w:val="center"/>
+        <w:rPr>
+          <w:color w:val="000000" w:themeColor="text1" w:themeTint="FF" w:themeShade="FF"/>
+          <w:sz w:val="32"/>
+          <w:szCs w:val="32"/>
+        </w:rPr>
+      </w:pPr>
+    </w:p>
+    <w:p>
+      <w:pPr>
+        <w:pStyle w:val="Normal"/>
+        <w:jc w:val="center"/>
+        <w:rPr>
+          <w:color w:val="000000" w:themeColor="text1" w:themeTint="FF" w:themeShade="FF"/>
+          <w:sz w:val="32"/>
+          <w:szCs w:val="32"/>
+        </w:rPr>
+      </w:pPr>
+    </w:p>
+    <w:p>
+      <w:pPr>
+        <w:pStyle w:val="Normal"/>
+        <w:jc w:val="center"/>
+        <w:rPr>
+          <w:color w:val="000000" w:themeColor="text1" w:themeTint="FF" w:themeShade="FF"/>
+          <w:sz w:val="32"/>
+          <w:szCs w:val="32"/>
+        </w:rPr>
+      </w:pPr>
+    </w:p>
+    <w:p>
+      <w:pPr>
+        <w:pStyle w:val="Normal"/>
+        <w:jc w:val="center"/>
+        <w:rPr>
+          <w:color w:val="000000" w:themeColor="text1" w:themeTint="FF" w:themeShade="FF"/>
+          <w:sz w:val="32"/>
+          <w:szCs w:val="32"/>
+        </w:rPr>
+      </w:pPr>
+    </w:p>
+    <w:p>
+      <w:pPr>
+        <w:pStyle w:val="Normal"/>
+        <w:jc w:val="center"/>
+        <w:rPr>
+          <w:color w:val="000000" w:themeColor="text1" w:themeTint="FF" w:themeShade="FF"/>
+          <w:sz w:val="32"/>
+          <w:szCs w:val="32"/>
+        </w:rPr>
+      </w:pPr>
+    </w:p>
+    <w:p>
+      <w:pPr>
+        <w:pStyle w:val="Normal"/>
+        <w:jc w:val="center"/>
+        <w:rPr>
+          <w:color w:val="000000" w:themeColor="text1" w:themeTint="FF" w:themeShade="FF"/>
+          <w:sz w:val="32"/>
+          <w:szCs w:val="32"/>
+        </w:rPr>
+      </w:pPr>
+    </w:p>
+    <w:p>
+      <w:pPr>
+        <w:pStyle w:val="Normal"/>
+        <w:jc w:val="center"/>
+        <w:rPr>
+          <w:color w:val="000000" w:themeColor="text1" w:themeTint="FF" w:themeShade="FF"/>
+          <w:sz w:val="32"/>
+          <w:szCs w:val="32"/>
+        </w:rPr>
+      </w:pPr>
+    </w:p>
+    <w:p>
+      <w:pPr>
+        <w:pStyle w:val="Normal"/>
+        <w:jc w:val="center"/>
+        <w:rPr>
+          <w:color w:val="000000" w:themeColor="text1" w:themeTint="FF" w:themeShade="FF"/>
+          <w:sz w:val="32"/>
+          <w:szCs w:val="32"/>
+        </w:rPr>
+      </w:pPr>
+    </w:p>
+    <w:p>
+      <w:pPr>
+        <w:pStyle w:val="Normal"/>
+        <w:jc w:val="center"/>
+        <w:rPr>
+          <w:color w:val="000000" w:themeColor="text1" w:themeTint="FF" w:themeShade="FF"/>
+          <w:sz w:val="32"/>
+          <w:szCs w:val="32"/>
+        </w:rPr>
+      </w:pPr>
+    </w:p>
+    <w:p>
+      <w:pPr>
+        <w:pStyle w:val="Normal"/>
+        <w:jc w:val="center"/>
+        <w:rPr>
+          <w:color w:val="000000" w:themeColor="text1" w:themeTint="FF" w:themeShade="FF"/>
+          <w:sz w:val="32"/>
+          <w:szCs w:val="32"/>
+        </w:rPr>
+      </w:pPr>
+    </w:p>
+    <w:p>
+      <w:pPr>
+        <w:pStyle w:val="Normal"/>
+        <w:jc w:val="center"/>
+        <w:rPr>
+          <w:color w:val="000000" w:themeColor="text1" w:themeTint="FF" w:themeShade="FF"/>
+          <w:sz w:val="32"/>
+          <w:szCs w:val="32"/>
+        </w:rPr>
+      </w:pPr>
+    </w:p>
+    <w:p>
+      <w:pPr>
+        <w:pStyle w:val="Normal"/>
+        <w:jc w:val="center"/>
+        <w:rPr>
+          <w:color w:val="000000" w:themeColor="text1" w:themeTint="FF" w:themeShade="FF"/>
+          <w:sz w:val="32"/>
+          <w:szCs w:val="32"/>
+        </w:rPr>
+      </w:pPr>
+    </w:p>
+    <w:p>
+      <w:pPr>
+        <w:pStyle w:val="Normal"/>
+        <w:jc w:val="center"/>
+        <w:rPr>
+          <w:color w:val="000000" w:themeColor="text1" w:themeTint="FF" w:themeShade="FF"/>
+          <w:sz w:val="32"/>
+          <w:szCs w:val="32"/>
+        </w:rPr>
+      </w:pPr>
+    </w:p>
+    <w:p>
+      <w:pPr>
+        <w:pStyle w:val="Normal"/>
+        <w:jc w:val="center"/>
+        <w:rPr>
+          <w:color w:val="000000" w:themeColor="text1" w:themeTint="FF" w:themeShade="FF"/>
+          <w:sz w:val="32"/>
+          <w:szCs w:val="32"/>
+        </w:rPr>
+      </w:pPr>
+    </w:p>
+    <w:p>
+      <w:pPr>
+        <w:pStyle w:val="Normal"/>
+        <w:jc w:val="center"/>
+        <w:rPr>
+          <w:color w:val="000000" w:themeColor="text1" w:themeTint="FF" w:themeShade="FF"/>
+          <w:sz w:val="32"/>
+          <w:szCs w:val="32"/>
+        </w:rPr>
+      </w:pPr>
+    </w:p>
+    <w:p>
+      <w:pPr>
+        <w:pStyle w:val="Normal"/>
+        <w:jc w:val="center"/>
+        <w:rPr>
+          <w:color w:val="000000" w:themeColor="text1" w:themeTint="FF" w:themeShade="FF"/>
+          <w:sz w:val="32"/>
+          <w:szCs w:val="32"/>
+        </w:rPr>
+      </w:pPr>
+    </w:p>
+    <w:p>
+      <w:pPr>
+        <w:pStyle w:val="Normal"/>
+        <w:jc w:val="center"/>
+        <w:rPr>
+          <w:color w:val="000000" w:themeColor="text1" w:themeTint="FF" w:themeShade="FF"/>
+          <w:sz w:val="32"/>
+          <w:szCs w:val="32"/>
+        </w:rPr>
+      </w:pPr>
+    </w:p>
+    <w:p>
+      <w:pPr>
+        <w:pStyle w:val="Normal"/>
+        <w:jc w:val="center"/>
+        <w:rPr>
+          <w:color w:val="000000" w:themeColor="text1" w:themeTint="FF" w:themeShade="FF"/>
+          <w:sz w:val="32"/>
+          <w:szCs w:val="32"/>
+        </w:rPr>
+      </w:pPr>
+    </w:p>
+    <w:p>
+      <w:pPr>
+        <w:pStyle w:val="Normal"/>
+        <w:jc w:val="center"/>
+        <w:rPr>
+          <w:color w:val="000000" w:themeColor="text1" w:themeTint="FF" w:themeShade="FF"/>
+          <w:sz w:val="32"/>
+          <w:szCs w:val="32"/>
+        </w:rPr>
+      </w:pPr>
+    </w:p>
+    <w:p>
+      <w:pPr>
+        <w:pStyle w:val="Normal"/>
+        <w:jc w:val="center"/>
+        <w:rPr>
+          <w:color w:val="000000" w:themeColor="text1" w:themeTint="FF" w:themeShade="FF"/>
           <w:sz w:val="32"/>
           <w:szCs w:val="32"/>
         </w:rPr>
@@ -4463,8 +5201,8 @@
     </w:p>
     <w:sectPr>
       <w:footerReference w:type="default" r:id="rId18"/>
-      <w:pgSz w:w="11906" w:h="16838"/>
-      <w:pgMar w:top="1417" w:right="1701" w:bottom="1417" w:left="1701" w:header="708" w:footer="708" w:gutter="0"/>
+      <w:pgSz w:w="11906" w:h="16838" w:orient="portrait"/>
+      <w:pgMar w:top="1440" w:right="1440" w:bottom="1440" w:left="1440" w:header="708" w:footer="708" w:gutter="0"/>
       <w:pgNumType w:start="1"/>
       <w:cols w:space="708"/>
       <w:titlePg/>
@@ -4591,6 +5329,228 @@
 
 <file path=word/numbering.xml><?xml version="1.0" encoding="utf-8"?>
 <w:numbering xmlns:wpc="http://schemas.microsoft.com/office/word/2010/wordprocessingCanvas" xmlns:cx="http://schemas.microsoft.com/office/drawing/2014/chartex" xmlns:cx1="http://schemas.microsoft.com/office/drawing/2015/9/8/chartex" xmlns:cx2="http://schemas.microsoft.com/office/drawing/2015/10/21/chartex" xmlns:cx3="http://schemas.microsoft.com/office/drawing/2016/5/9/chartex" xmlns:cx4="http://schemas.microsoft.com/office/drawing/2016/5/10/chartex" xmlns:cx5="http://schemas.microsoft.com/office/drawing/2016/5/11/chartex" xmlns:cx6="http://schemas.microsoft.com/office/drawing/2016/5/12/chartex" xmlns:cx7="http://schemas.microsoft.com/office/drawing/2016/5/13/chartex" xmlns:cx8="http://schemas.microsoft.com/office/drawing/2016/5/14/chartex" xmlns:mc="http://schemas.openxmlformats.org/markup-compatibility/2006" xmlns:aink="http://schemas.microsoft.com/office/drawing/2016/ink" xmlns:am3d="http://schemas.microsoft.com/office/drawing/2017/model3d" xmlns:o="urn:schemas-microsoft-com:office:office" xmlns:r="http://schemas.openxmlformats.org/officeDocument/2006/relationships" xmlns:m="http://schemas.openxmlformats.org/officeDocument/2006/math" xmlns:v="urn:schemas-microsoft-com:vml" xmlns:wp14="http://schemas.microsoft.com/office/word/2010/wordprocessingDrawing" xmlns:wp="http://schemas.openxmlformats.org/drawingml/2006/wordprocessingDrawing" xmlns:w10="urn:schemas-microsoft-com:office:word" xmlns:w="http://schemas.openxmlformats.org/wordprocessingml/2006/main" xmlns:w14="http://schemas.microsoft.com/office/word/2010/wordml" xmlns:w15="http://schemas.microsoft.com/office/word/2012/wordml" xmlns:w16cid="http://schemas.microsoft.com/office/word/2016/wordml/cid" xmlns:w16se="http://schemas.microsoft.com/office/word/2015/wordml/symex" xmlns:wpg="http://schemas.microsoft.com/office/word/2010/wordprocessingGroup" xmlns:wpi="http://schemas.microsoft.com/office/word/2010/wordprocessingInk" xmlns:wne="http://schemas.microsoft.com/office/word/2006/wordml" xmlns:wps="http://schemas.microsoft.com/office/word/2010/wordprocessingShape" mc:Ignorable="w14 w15 w16se w16cid wp14">
+  <w:abstractNum xmlns:w="http://schemas.openxmlformats.org/wordprocessingml/2006/main" w:abstractNumId="11">
+    <w:multiLevelType xmlns:w="http://schemas.openxmlformats.org/wordprocessingml/2006/main" w:val="hybridMultilevel"/>
+    <w:lvl xmlns:w="http://schemas.openxmlformats.org/wordprocessingml/2006/main" w:ilvl="0">
+      <w:start w:val="1"/>
+      <w:numFmt w:val="bullet"/>
+      <w:lvlText w:val=""/>
+      <w:lvlJc w:val="left"/>
+      <w:pPr>
+        <w:ind w:left="720" w:hanging="360"/>
+      </w:pPr>
+      <w:rPr>
+        <w:rFonts w:hint="default" w:ascii="Symbol" w:hAnsi="Symbol"/>
+      </w:rPr>
+    </w:lvl>
+    <w:lvl xmlns:w="http://schemas.openxmlformats.org/wordprocessingml/2006/main" w:ilvl="1">
+      <w:start w:val="1"/>
+      <w:numFmt w:val="bullet"/>
+      <w:lvlText w:val="o"/>
+      <w:lvlJc w:val="left"/>
+      <w:pPr>
+        <w:ind w:left="1440" w:hanging="360"/>
+      </w:pPr>
+      <w:rPr>
+        <w:rFonts w:hint="default" w:ascii="Courier New" w:hAnsi="Courier New"/>
+      </w:rPr>
+    </w:lvl>
+    <w:lvl xmlns:w="http://schemas.openxmlformats.org/wordprocessingml/2006/main" w:ilvl="2">
+      <w:start w:val="1"/>
+      <w:numFmt w:val="bullet"/>
+      <w:lvlText w:val=""/>
+      <w:lvlJc w:val="left"/>
+      <w:pPr>
+        <w:ind w:left="2160" w:hanging="360"/>
+      </w:pPr>
+      <w:rPr>
+        <w:rFonts w:hint="default" w:ascii="Wingdings" w:hAnsi="Wingdings"/>
+      </w:rPr>
+    </w:lvl>
+    <w:lvl xmlns:w="http://schemas.openxmlformats.org/wordprocessingml/2006/main" w:ilvl="3">
+      <w:start w:val="1"/>
+      <w:numFmt w:val="bullet"/>
+      <w:lvlText w:val=""/>
+      <w:lvlJc w:val="left"/>
+      <w:pPr>
+        <w:ind w:left="2880" w:hanging="360"/>
+      </w:pPr>
+      <w:rPr>
+        <w:rFonts w:hint="default" w:ascii="Symbol" w:hAnsi="Symbol"/>
+      </w:rPr>
+    </w:lvl>
+    <w:lvl xmlns:w="http://schemas.openxmlformats.org/wordprocessingml/2006/main" w:ilvl="4">
+      <w:start w:val="1"/>
+      <w:numFmt w:val="bullet"/>
+      <w:lvlText w:val="o"/>
+      <w:lvlJc w:val="left"/>
+      <w:pPr>
+        <w:ind w:left="3600" w:hanging="360"/>
+      </w:pPr>
+      <w:rPr>
+        <w:rFonts w:hint="default" w:ascii="Courier New" w:hAnsi="Courier New"/>
+      </w:rPr>
+    </w:lvl>
+    <w:lvl xmlns:w="http://schemas.openxmlformats.org/wordprocessingml/2006/main" w:ilvl="5">
+      <w:start w:val="1"/>
+      <w:numFmt w:val="bullet"/>
+      <w:lvlText w:val=""/>
+      <w:lvlJc w:val="left"/>
+      <w:pPr>
+        <w:ind w:left="4320" w:hanging="360"/>
+      </w:pPr>
+      <w:rPr>
+        <w:rFonts w:hint="default" w:ascii="Wingdings" w:hAnsi="Wingdings"/>
+      </w:rPr>
+    </w:lvl>
+    <w:lvl xmlns:w="http://schemas.openxmlformats.org/wordprocessingml/2006/main" w:ilvl="6">
+      <w:start w:val="1"/>
+      <w:numFmt w:val="bullet"/>
+      <w:lvlText w:val=""/>
+      <w:lvlJc w:val="left"/>
+      <w:pPr>
+        <w:ind w:left="5040" w:hanging="360"/>
+      </w:pPr>
+      <w:rPr>
+        <w:rFonts w:hint="default" w:ascii="Symbol" w:hAnsi="Symbol"/>
+      </w:rPr>
+    </w:lvl>
+    <w:lvl xmlns:w="http://schemas.openxmlformats.org/wordprocessingml/2006/main" w:ilvl="7">
+      <w:start w:val="1"/>
+      <w:numFmt w:val="bullet"/>
+      <w:lvlText w:val="o"/>
+      <w:lvlJc w:val="left"/>
+      <w:pPr>
+        <w:ind w:left="5760" w:hanging="360"/>
+      </w:pPr>
+      <w:rPr>
+        <w:rFonts w:hint="default" w:ascii="Courier New" w:hAnsi="Courier New"/>
+      </w:rPr>
+    </w:lvl>
+    <w:lvl xmlns:w="http://schemas.openxmlformats.org/wordprocessingml/2006/main" w:ilvl="8">
+      <w:start w:val="1"/>
+      <w:numFmt w:val="bullet"/>
+      <w:lvlText w:val=""/>
+      <w:lvlJc w:val="left"/>
+      <w:pPr>
+        <w:ind w:left="6480" w:hanging="360"/>
+      </w:pPr>
+      <w:rPr>
+        <w:rFonts w:hint="default" w:ascii="Wingdings" w:hAnsi="Wingdings"/>
+      </w:rPr>
+    </w:lvl>
+  </w:abstractNum>
+  <w:abstractNum xmlns:w="http://schemas.openxmlformats.org/wordprocessingml/2006/main" w:abstractNumId="10">
+    <w:multiLevelType xmlns:w="http://schemas.openxmlformats.org/wordprocessingml/2006/main" w:val="hybridMultilevel"/>
+    <w:lvl xmlns:w="http://schemas.openxmlformats.org/wordprocessingml/2006/main" w:ilvl="0">
+      <w:start w:val="1"/>
+      <w:numFmt w:val="bullet"/>
+      <w:lvlText w:val=""/>
+      <w:lvlJc w:val="left"/>
+      <w:pPr>
+        <w:ind w:left="720" w:hanging="360"/>
+      </w:pPr>
+      <w:rPr>
+        <w:rFonts w:hint="default" w:ascii="Symbol" w:hAnsi="Symbol"/>
+      </w:rPr>
+    </w:lvl>
+    <w:lvl xmlns:w="http://schemas.openxmlformats.org/wordprocessingml/2006/main" w:ilvl="1">
+      <w:start w:val="1"/>
+      <w:numFmt w:val="bullet"/>
+      <w:lvlText w:val="o"/>
+      <w:lvlJc w:val="left"/>
+      <w:pPr>
+        <w:ind w:left="1440" w:hanging="360"/>
+      </w:pPr>
+      <w:rPr>
+        <w:rFonts w:hint="default" w:ascii="Courier New" w:hAnsi="Courier New"/>
+      </w:rPr>
+    </w:lvl>
+    <w:lvl xmlns:w="http://schemas.openxmlformats.org/wordprocessingml/2006/main" w:ilvl="2">
+      <w:start w:val="1"/>
+      <w:numFmt w:val="bullet"/>
+      <w:lvlText w:val=""/>
+      <w:lvlJc w:val="left"/>
+      <w:pPr>
+        <w:ind w:left="2160" w:hanging="360"/>
+      </w:pPr>
+      <w:rPr>
+        <w:rFonts w:hint="default" w:ascii="Wingdings" w:hAnsi="Wingdings"/>
+      </w:rPr>
+    </w:lvl>
+    <w:lvl xmlns:w="http://schemas.openxmlformats.org/wordprocessingml/2006/main" w:ilvl="3">
+      <w:start w:val="1"/>
+      <w:numFmt w:val="bullet"/>
+      <w:lvlText w:val=""/>
+      <w:lvlJc w:val="left"/>
+      <w:pPr>
+        <w:ind w:left="2880" w:hanging="360"/>
+      </w:pPr>
+      <w:rPr>
+        <w:rFonts w:hint="default" w:ascii="Symbol" w:hAnsi="Symbol"/>
+      </w:rPr>
+    </w:lvl>
+    <w:lvl xmlns:w="http://schemas.openxmlformats.org/wordprocessingml/2006/main" w:ilvl="4">
+      <w:start w:val="1"/>
+      <w:numFmt w:val="bullet"/>
+      <w:lvlText w:val="o"/>
+      <w:lvlJc w:val="left"/>
+      <w:pPr>
+        <w:ind w:left="3600" w:hanging="360"/>
+      </w:pPr>
+      <w:rPr>
+        <w:rFonts w:hint="default" w:ascii="Courier New" w:hAnsi="Courier New"/>
+      </w:rPr>
+    </w:lvl>
+    <w:lvl xmlns:w="http://schemas.openxmlformats.org/wordprocessingml/2006/main" w:ilvl="5">
+      <w:start w:val="1"/>
+      <w:numFmt w:val="bullet"/>
+      <w:lvlText w:val=""/>
+      <w:lvlJc w:val="left"/>
+      <w:pPr>
+        <w:ind w:left="4320" w:hanging="360"/>
+      </w:pPr>
+      <w:rPr>
+        <w:rFonts w:hint="default" w:ascii="Wingdings" w:hAnsi="Wingdings"/>
+      </w:rPr>
+    </w:lvl>
+    <w:lvl xmlns:w="http://schemas.openxmlformats.org/wordprocessingml/2006/main" w:ilvl="6">
+      <w:start w:val="1"/>
+      <w:numFmt w:val="bullet"/>
+      <w:lvlText w:val=""/>
+      <w:lvlJc w:val="left"/>
+      <w:pPr>
+        <w:ind w:left="5040" w:hanging="360"/>
+      </w:pPr>
+      <w:rPr>
+        <w:rFonts w:hint="default" w:ascii="Symbol" w:hAnsi="Symbol"/>
+      </w:rPr>
+    </w:lvl>
+    <w:lvl xmlns:w="http://schemas.openxmlformats.org/wordprocessingml/2006/main" w:ilvl="7">
+      <w:start w:val="1"/>
+      <w:numFmt w:val="bullet"/>
+      <w:lvlText w:val="o"/>
+      <w:lvlJc w:val="left"/>
+      <w:pPr>
+        <w:ind w:left="5760" w:hanging="360"/>
+      </w:pPr>
+      <w:rPr>
+        <w:rFonts w:hint="default" w:ascii="Courier New" w:hAnsi="Courier New"/>
+      </w:rPr>
+    </w:lvl>
+    <w:lvl xmlns:w="http://schemas.openxmlformats.org/wordprocessingml/2006/main" w:ilvl="8">
+      <w:start w:val="1"/>
+      <w:numFmt w:val="bullet"/>
+      <w:lvlText w:val=""/>
+      <w:lvlJc w:val="left"/>
+      <w:pPr>
+        <w:ind w:left="6480" w:hanging="360"/>
+      </w:pPr>
+      <w:rPr>
+        <w:rFonts w:hint="default" w:ascii="Wingdings" w:hAnsi="Wingdings"/>
+      </w:rPr>
+    </w:lvl>
+  </w:abstractNum>
   <w:abstractNum w:abstractNumId="0" w15:restartNumberingAfterBreak="0">
     <w:nsid w:val="07E343CD"/>
     <w:multiLevelType w:val="hybridMultilevel"/>
@@ -4604,7 +5564,7 @@
         <w:ind w:left="720" w:hanging="360"/>
       </w:pPr>
       <w:rPr>
-        <w:rFonts w:ascii="Symbol" w:hAnsi="Symbol" w:hint="default"/>
+        <w:rFonts w:hint="default" w:ascii="Symbol" w:hAnsi="Symbol"/>
       </w:rPr>
     </w:lvl>
     <w:lvl w:ilvl="1" w:tplc="0C0A0003" w:tentative="1">
@@ -4616,7 +5576,7 @@
         <w:ind w:left="1440" w:hanging="360"/>
       </w:pPr>
       <w:rPr>
-        <w:rFonts w:ascii="Courier New" w:hAnsi="Courier New" w:cs="Courier New" w:hint="default"/>
+        <w:rFonts w:hint="default" w:ascii="Courier New" w:hAnsi="Courier New" w:cs="Courier New"/>
       </w:rPr>
     </w:lvl>
     <w:lvl w:ilvl="2" w:tplc="0C0A0005" w:tentative="1">
@@ -4628,7 +5588,7 @@
         <w:ind w:left="2160" w:hanging="360"/>
       </w:pPr>
       <w:rPr>
-        <w:rFonts w:ascii="Wingdings" w:hAnsi="Wingdings" w:hint="default"/>
+        <w:rFonts w:hint="default" w:ascii="Wingdings" w:hAnsi="Wingdings"/>
       </w:rPr>
     </w:lvl>
     <w:lvl w:ilvl="3" w:tplc="0C0A0001" w:tentative="1">
@@ -4640,7 +5600,7 @@
         <w:ind w:left="2880" w:hanging="360"/>
       </w:pPr>
       <w:rPr>
-        <w:rFonts w:ascii="Symbol" w:hAnsi="Symbol" w:hint="default"/>
+        <w:rFonts w:hint="default" w:ascii="Symbol" w:hAnsi="Symbol"/>
       </w:rPr>
     </w:lvl>
     <w:lvl w:ilvl="4" w:tplc="0C0A0003" w:tentative="1">
@@ -4652,7 +5612,7 @@
         <w:ind w:left="3600" w:hanging="360"/>
       </w:pPr>
       <w:rPr>
-        <w:rFonts w:ascii="Courier New" w:hAnsi="Courier New" w:cs="Courier New" w:hint="default"/>
+        <w:rFonts w:hint="default" w:ascii="Courier New" w:hAnsi="Courier New" w:cs="Courier New"/>
       </w:rPr>
     </w:lvl>
     <w:lvl w:ilvl="5" w:tplc="0C0A0005" w:tentative="1">
@@ -4664,7 +5624,7 @@
         <w:ind w:left="4320" w:hanging="360"/>
       </w:pPr>
       <w:rPr>
-        <w:rFonts w:ascii="Wingdings" w:hAnsi="Wingdings" w:hint="default"/>
+        <w:rFonts w:hint="default" w:ascii="Wingdings" w:hAnsi="Wingdings"/>
       </w:rPr>
     </w:lvl>
     <w:lvl w:ilvl="6" w:tplc="0C0A0001" w:tentative="1">
@@ -4676,7 +5636,7 @@
         <w:ind w:left="5040" w:hanging="360"/>
       </w:pPr>
       <w:rPr>
-        <w:rFonts w:ascii="Symbol" w:hAnsi="Symbol" w:hint="default"/>
+        <w:rFonts w:hint="default" w:ascii="Symbol" w:hAnsi="Symbol"/>
       </w:rPr>
     </w:lvl>
     <w:lvl w:ilvl="7" w:tplc="0C0A0003" w:tentative="1">
@@ -4688,7 +5648,7 @@
         <w:ind w:left="5760" w:hanging="360"/>
       </w:pPr>
       <w:rPr>
-        <w:rFonts w:ascii="Courier New" w:hAnsi="Courier New" w:cs="Courier New" w:hint="default"/>
+        <w:rFonts w:hint="default" w:ascii="Courier New" w:hAnsi="Courier New" w:cs="Courier New"/>
       </w:rPr>
     </w:lvl>
     <w:lvl w:ilvl="8" w:tplc="0C0A0005" w:tentative="1">
@@ -4700,7 +5660,7 @@
         <w:ind w:left="6480" w:hanging="360"/>
       </w:pPr>
       <w:rPr>
-        <w:rFonts w:ascii="Wingdings" w:hAnsi="Wingdings" w:hint="default"/>
+        <w:rFonts w:hint="default" w:ascii="Wingdings" w:hAnsi="Wingdings"/>
       </w:rPr>
     </w:lvl>
   </w:abstractNum>
@@ -4813,28 +5773,22 @@
     <w:lvl w:ilvl="1">
       <w:start w:val="1"/>
       <w:numFmt w:val="decimal"/>
-      <w:isLgl/>
       <w:lvlText w:val="%1.%2"/>
       <w:lvlJc w:val="left"/>
       <w:pPr>
         <w:ind w:left="1440" w:hanging="720"/>
       </w:pPr>
-      <w:rPr>
-        <w:rFonts w:hint="default"/>
-      </w:rPr>
+      <w:rPr/>
     </w:lvl>
     <w:lvl w:ilvl="2">
       <w:start w:val="1"/>
       <w:numFmt w:val="decimal"/>
-      <w:isLgl/>
       <w:lvlText w:val="%1.%2.%3"/>
       <w:lvlJc w:val="left"/>
       <w:pPr>
         <w:ind w:left="1800" w:hanging="720"/>
       </w:pPr>
-      <w:rPr>
-        <w:rFonts w:hint="default"/>
-      </w:rPr>
+      <w:rPr/>
     </w:lvl>
     <w:lvl w:ilvl="3">
       <w:start w:val="1"/>
@@ -5018,7 +5972,7 @@
         <w:ind w:left="720" w:hanging="360"/>
       </w:pPr>
       <w:rPr>
-        <w:rFonts w:ascii="Symbol" w:hAnsi="Symbol" w:hint="default"/>
+        <w:rFonts w:hint="default" w:ascii="Symbol" w:hAnsi="Symbol"/>
         <w:color w:val="000000" w:themeColor="text1"/>
         <w:sz w:val="28"/>
         <w:szCs w:val="28"/>
@@ -5033,7 +5987,7 @@
         <w:ind w:left="1440" w:hanging="360"/>
       </w:pPr>
       <w:rPr>
-        <w:rFonts w:ascii="Courier New" w:hAnsi="Courier New" w:cs="Courier New" w:hint="default"/>
+        <w:rFonts w:hint="default" w:ascii="Courier New" w:hAnsi="Courier New" w:cs="Courier New"/>
       </w:rPr>
     </w:lvl>
     <w:lvl w:ilvl="2" w:tplc="0C0A0005" w:tentative="1">
@@ -5045,7 +5999,7 @@
         <w:ind w:left="2160" w:hanging="360"/>
       </w:pPr>
       <w:rPr>
-        <w:rFonts w:ascii="Wingdings" w:hAnsi="Wingdings" w:hint="default"/>
+        <w:rFonts w:hint="default" w:ascii="Wingdings" w:hAnsi="Wingdings"/>
       </w:rPr>
     </w:lvl>
     <w:lvl w:ilvl="3" w:tplc="0C0A0001" w:tentative="1">
@@ -5057,7 +6011,7 @@
         <w:ind w:left="2880" w:hanging="360"/>
       </w:pPr>
       <w:rPr>
-        <w:rFonts w:ascii="Symbol" w:hAnsi="Symbol" w:hint="default"/>
+        <w:rFonts w:hint="default" w:ascii="Symbol" w:hAnsi="Symbol"/>
       </w:rPr>
     </w:lvl>
     <w:lvl w:ilvl="4" w:tplc="0C0A0003" w:tentative="1">
@@ -5069,7 +6023,7 @@
         <w:ind w:left="3600" w:hanging="360"/>
       </w:pPr>
       <w:rPr>
-        <w:rFonts w:ascii="Courier New" w:hAnsi="Courier New" w:cs="Courier New" w:hint="default"/>
+        <w:rFonts w:hint="default" w:ascii="Courier New" w:hAnsi="Courier New" w:cs="Courier New"/>
       </w:rPr>
     </w:lvl>
     <w:lvl w:ilvl="5" w:tplc="0C0A0005" w:tentative="1">
@@ -5081,7 +6035,7 @@
         <w:ind w:left="4320" w:hanging="360"/>
       </w:pPr>
       <w:rPr>
-        <w:rFonts w:ascii="Wingdings" w:hAnsi="Wingdings" w:hint="default"/>
+        <w:rFonts w:hint="default" w:ascii="Wingdings" w:hAnsi="Wingdings"/>
       </w:rPr>
     </w:lvl>
     <w:lvl w:ilvl="6" w:tplc="0C0A0001" w:tentative="1">
@@ -5093,7 +6047,7 @@
         <w:ind w:left="5040" w:hanging="360"/>
       </w:pPr>
       <w:rPr>
-        <w:rFonts w:ascii="Symbol" w:hAnsi="Symbol" w:hint="default"/>
+        <w:rFonts w:hint="default" w:ascii="Symbol" w:hAnsi="Symbol"/>
       </w:rPr>
     </w:lvl>
     <w:lvl w:ilvl="7" w:tplc="0C0A0003" w:tentative="1">
@@ -5105,7 +6059,7 @@
         <w:ind w:left="5760" w:hanging="360"/>
       </w:pPr>
       <w:rPr>
-        <w:rFonts w:ascii="Courier New" w:hAnsi="Courier New" w:cs="Courier New" w:hint="default"/>
+        <w:rFonts w:hint="default" w:ascii="Courier New" w:hAnsi="Courier New" w:cs="Courier New"/>
       </w:rPr>
     </w:lvl>
     <w:lvl w:ilvl="8" w:tplc="0C0A0005" w:tentative="1">
@@ -5117,7 +6071,7 @@
         <w:ind w:left="6480" w:hanging="360"/>
       </w:pPr>
       <w:rPr>
-        <w:rFonts w:ascii="Wingdings" w:hAnsi="Wingdings" w:hint="default"/>
+        <w:rFonts w:hint="default" w:ascii="Wingdings" w:hAnsi="Wingdings"/>
       </w:rPr>
     </w:lvl>
   </w:abstractNum>
@@ -5134,7 +6088,7 @@
         <w:ind w:left="720" w:hanging="360"/>
       </w:pPr>
       <w:rPr>
-        <w:rFonts w:ascii="Symbol" w:hAnsi="Symbol" w:hint="default"/>
+        <w:rFonts w:hint="default" w:ascii="Symbol" w:hAnsi="Symbol"/>
       </w:rPr>
     </w:lvl>
     <w:lvl w:ilvl="1" w:tplc="0C0A0003" w:tentative="1">
@@ -5146,7 +6100,7 @@
         <w:ind w:left="1440" w:hanging="360"/>
       </w:pPr>
       <w:rPr>
-        <w:rFonts w:ascii="Courier New" w:hAnsi="Courier New" w:cs="Courier New" w:hint="default"/>
+        <w:rFonts w:hint="default" w:ascii="Courier New" w:hAnsi="Courier New" w:cs="Courier New"/>
       </w:rPr>
     </w:lvl>
     <w:lvl w:ilvl="2" w:tplc="0C0A0005" w:tentative="1">
@@ -5158,7 +6112,7 @@
         <w:ind w:left="2160" w:hanging="360"/>
       </w:pPr>
       <w:rPr>
-        <w:rFonts w:ascii="Wingdings" w:hAnsi="Wingdings" w:hint="default"/>
+        <w:rFonts w:hint="default" w:ascii="Wingdings" w:hAnsi="Wingdings"/>
       </w:rPr>
     </w:lvl>
     <w:lvl w:ilvl="3" w:tplc="0C0A0001" w:tentative="1">
@@ -5170,7 +6124,7 @@
         <w:ind w:left="2880" w:hanging="360"/>
       </w:pPr>
       <w:rPr>
-        <w:rFonts w:ascii="Symbol" w:hAnsi="Symbol" w:hint="default"/>
+        <w:rFonts w:hint="default" w:ascii="Symbol" w:hAnsi="Symbol"/>
       </w:rPr>
     </w:lvl>
     <w:lvl w:ilvl="4" w:tplc="0C0A0003" w:tentative="1">
@@ -5182,7 +6136,7 @@
         <w:ind w:left="3600" w:hanging="360"/>
       </w:pPr>
       <w:rPr>
-        <w:rFonts w:ascii="Courier New" w:hAnsi="Courier New" w:cs="Courier New" w:hint="default"/>
+        <w:rFonts w:hint="default" w:ascii="Courier New" w:hAnsi="Courier New" w:cs="Courier New"/>
       </w:rPr>
     </w:lvl>
     <w:lvl w:ilvl="5" w:tplc="0C0A0005" w:tentative="1">
@@ -5194,7 +6148,7 @@
         <w:ind w:left="4320" w:hanging="360"/>
       </w:pPr>
       <w:rPr>
-        <w:rFonts w:ascii="Wingdings" w:hAnsi="Wingdings" w:hint="default"/>
+        <w:rFonts w:hint="default" w:ascii="Wingdings" w:hAnsi="Wingdings"/>
       </w:rPr>
     </w:lvl>
     <w:lvl w:ilvl="6" w:tplc="0C0A0001" w:tentative="1">
@@ -5206,7 +6160,7 @@
         <w:ind w:left="5040" w:hanging="360"/>
       </w:pPr>
       <w:rPr>
-        <w:rFonts w:ascii="Symbol" w:hAnsi="Symbol" w:hint="default"/>
+        <w:rFonts w:hint="default" w:ascii="Symbol" w:hAnsi="Symbol"/>
       </w:rPr>
     </w:lvl>
     <w:lvl w:ilvl="7" w:tplc="0C0A0003" w:tentative="1">
@@ -5218,7 +6172,7 @@
         <w:ind w:left="5760" w:hanging="360"/>
       </w:pPr>
       <w:rPr>
-        <w:rFonts w:ascii="Courier New" w:hAnsi="Courier New" w:cs="Courier New" w:hint="default"/>
+        <w:rFonts w:hint="default" w:ascii="Courier New" w:hAnsi="Courier New" w:cs="Courier New"/>
       </w:rPr>
     </w:lvl>
     <w:lvl w:ilvl="8" w:tplc="0C0A0005" w:tentative="1">
@@ -5230,7 +6184,7 @@
         <w:ind w:left="6480" w:hanging="360"/>
       </w:pPr>
       <w:rPr>
-        <w:rFonts w:ascii="Wingdings" w:hAnsi="Wingdings" w:hint="default"/>
+        <w:rFonts w:hint="default" w:ascii="Wingdings" w:hAnsi="Wingdings"/>
       </w:rPr>
     </w:lvl>
   </w:abstractNum>
@@ -5337,7 +6291,7 @@
         <w:ind w:left="720" w:hanging="360"/>
       </w:pPr>
       <w:rPr>
-        <w:rFonts w:ascii="Symbol" w:hAnsi="Symbol" w:hint="default"/>
+        <w:rFonts w:hint="default" w:ascii="Symbol" w:hAnsi="Symbol"/>
       </w:rPr>
     </w:lvl>
     <w:lvl w:ilvl="1" w:tplc="0C0A0003" w:tentative="1">
@@ -5349,7 +6303,7 @@
         <w:ind w:left="1440" w:hanging="360"/>
       </w:pPr>
       <w:rPr>
-        <w:rFonts w:ascii="Courier New" w:hAnsi="Courier New" w:cs="Courier New" w:hint="default"/>
+        <w:rFonts w:hint="default" w:ascii="Courier New" w:hAnsi="Courier New" w:cs="Courier New"/>
       </w:rPr>
     </w:lvl>
     <w:lvl w:ilvl="2" w:tplc="0C0A0005" w:tentative="1">
@@ -5361,7 +6315,7 @@
         <w:ind w:left="2160" w:hanging="360"/>
       </w:pPr>
       <w:rPr>
-        <w:rFonts w:ascii="Wingdings" w:hAnsi="Wingdings" w:hint="default"/>
+        <w:rFonts w:hint="default" w:ascii="Wingdings" w:hAnsi="Wingdings"/>
       </w:rPr>
     </w:lvl>
     <w:lvl w:ilvl="3" w:tplc="0C0A0001" w:tentative="1">
@@ -5373,7 +6327,7 @@
         <w:ind w:left="2880" w:hanging="360"/>
       </w:pPr>
       <w:rPr>
-        <w:rFonts w:ascii="Symbol" w:hAnsi="Symbol" w:hint="default"/>
+        <w:rFonts w:hint="default" w:ascii="Symbol" w:hAnsi="Symbol"/>
       </w:rPr>
     </w:lvl>
     <w:lvl w:ilvl="4" w:tplc="0C0A0003" w:tentative="1">
@@ -5385,7 +6339,7 @@
         <w:ind w:left="3600" w:hanging="360"/>
       </w:pPr>
       <w:rPr>
-        <w:rFonts w:ascii="Courier New" w:hAnsi="Courier New" w:cs="Courier New" w:hint="default"/>
+        <w:rFonts w:hint="default" w:ascii="Courier New" w:hAnsi="Courier New" w:cs="Courier New"/>
       </w:rPr>
     </w:lvl>
     <w:lvl w:ilvl="5" w:tplc="0C0A0005" w:tentative="1">
@@ -5397,7 +6351,7 @@
         <w:ind w:left="4320" w:hanging="360"/>
       </w:pPr>
       <w:rPr>
-        <w:rFonts w:ascii="Wingdings" w:hAnsi="Wingdings" w:hint="default"/>
+        <w:rFonts w:hint="default" w:ascii="Wingdings" w:hAnsi="Wingdings"/>
       </w:rPr>
     </w:lvl>
     <w:lvl w:ilvl="6" w:tplc="0C0A0001" w:tentative="1">
@@ -5409,7 +6363,7 @@
         <w:ind w:left="5040" w:hanging="360"/>
       </w:pPr>
       <w:rPr>
-        <w:rFonts w:ascii="Symbol" w:hAnsi="Symbol" w:hint="default"/>
+        <w:rFonts w:hint="default" w:ascii="Symbol" w:hAnsi="Symbol"/>
       </w:rPr>
     </w:lvl>
     <w:lvl w:ilvl="7" w:tplc="0C0A0003" w:tentative="1">
@@ -5421,7 +6375,7 @@
         <w:ind w:left="5760" w:hanging="360"/>
       </w:pPr>
       <w:rPr>
-        <w:rFonts w:ascii="Courier New" w:hAnsi="Courier New" w:cs="Courier New" w:hint="default"/>
+        <w:rFonts w:hint="default" w:ascii="Courier New" w:hAnsi="Courier New" w:cs="Courier New"/>
       </w:rPr>
     </w:lvl>
     <w:lvl w:ilvl="8" w:tplc="0C0A0005" w:tentative="1">
@@ -5433,7 +6387,7 @@
         <w:ind w:left="6480" w:hanging="360"/>
       </w:pPr>
       <w:rPr>
-        <w:rFonts w:ascii="Wingdings" w:hAnsi="Wingdings" w:hint="default"/>
+        <w:rFonts w:hint="default" w:ascii="Wingdings" w:hAnsi="Wingdings"/>
       </w:rPr>
     </w:lvl>
   </w:abstractNum>
@@ -5450,7 +6404,7 @@
         <w:ind w:left="720" w:hanging="360"/>
       </w:pPr>
       <w:rPr>
-        <w:rFonts w:ascii="Symbol" w:hAnsi="Symbol" w:hint="default"/>
+        <w:rFonts w:hint="default" w:ascii="Symbol" w:hAnsi="Symbol"/>
         <w:color w:val="000000" w:themeColor="text1"/>
         <w:sz w:val="24"/>
         <w:szCs w:val="24"/>
@@ -5465,7 +6419,7 @@
         <w:ind w:left="1440" w:hanging="360"/>
       </w:pPr>
       <w:rPr>
-        <w:rFonts w:ascii="Courier New" w:hAnsi="Courier New" w:cs="Courier New" w:hint="default"/>
+        <w:rFonts w:hint="default" w:ascii="Courier New" w:hAnsi="Courier New" w:cs="Courier New"/>
       </w:rPr>
     </w:lvl>
     <w:lvl w:ilvl="2" w:tplc="0C0A0005" w:tentative="1">
@@ -5477,7 +6431,7 @@
         <w:ind w:left="2160" w:hanging="360"/>
       </w:pPr>
       <w:rPr>
-        <w:rFonts w:ascii="Wingdings" w:hAnsi="Wingdings" w:hint="default"/>
+        <w:rFonts w:hint="default" w:ascii="Wingdings" w:hAnsi="Wingdings"/>
       </w:rPr>
     </w:lvl>
     <w:lvl w:ilvl="3" w:tplc="0C0A0001" w:tentative="1">
@@ -5489,7 +6443,7 @@
         <w:ind w:left="2880" w:hanging="360"/>
       </w:pPr>
       <w:rPr>
-        <w:rFonts w:ascii="Symbol" w:hAnsi="Symbol" w:hint="default"/>
+        <w:rFonts w:hint="default" w:ascii="Symbol" w:hAnsi="Symbol"/>
       </w:rPr>
     </w:lvl>
     <w:lvl w:ilvl="4" w:tplc="0C0A0003" w:tentative="1">
@@ -5501,7 +6455,7 @@
         <w:ind w:left="3600" w:hanging="360"/>
       </w:pPr>
       <w:rPr>
-        <w:rFonts w:ascii="Courier New" w:hAnsi="Courier New" w:cs="Courier New" w:hint="default"/>
+        <w:rFonts w:hint="default" w:ascii="Courier New" w:hAnsi="Courier New" w:cs="Courier New"/>
       </w:rPr>
     </w:lvl>
     <w:lvl w:ilvl="5" w:tplc="0C0A0005" w:tentative="1">
@@ -5513,7 +6467,7 @@
         <w:ind w:left="4320" w:hanging="360"/>
       </w:pPr>
       <w:rPr>
-        <w:rFonts w:ascii="Wingdings" w:hAnsi="Wingdings" w:hint="default"/>
+        <w:rFonts w:hint="default" w:ascii="Wingdings" w:hAnsi="Wingdings"/>
       </w:rPr>
     </w:lvl>
     <w:lvl w:ilvl="6" w:tplc="0C0A0001" w:tentative="1">
@@ -5525,7 +6479,7 @@
         <w:ind w:left="5040" w:hanging="360"/>
       </w:pPr>
       <w:rPr>
-        <w:rFonts w:ascii="Symbol" w:hAnsi="Symbol" w:hint="default"/>
+        <w:rFonts w:hint="default" w:ascii="Symbol" w:hAnsi="Symbol"/>
       </w:rPr>
     </w:lvl>
     <w:lvl w:ilvl="7" w:tplc="0C0A0003" w:tentative="1">
@@ -5537,7 +6491,7 @@
         <w:ind w:left="5760" w:hanging="360"/>
       </w:pPr>
       <w:rPr>
-        <w:rFonts w:ascii="Courier New" w:hAnsi="Courier New" w:cs="Courier New" w:hint="default"/>
+        <w:rFonts w:hint="default" w:ascii="Courier New" w:hAnsi="Courier New" w:cs="Courier New"/>
       </w:rPr>
     </w:lvl>
     <w:lvl w:ilvl="8" w:tplc="0C0A0005" w:tentative="1">
@@ -5549,7 +6503,7 @@
         <w:ind w:left="6480" w:hanging="360"/>
       </w:pPr>
       <w:rPr>
-        <w:rFonts w:ascii="Wingdings" w:hAnsi="Wingdings" w:hint="default"/>
+        <w:rFonts w:hint="default" w:ascii="Wingdings" w:hAnsi="Wingdings"/>
       </w:rPr>
     </w:lvl>
   </w:abstractNum>
@@ -5643,6 +6597,12 @@
       </w:pPr>
     </w:lvl>
   </w:abstractNum>
+  <w:num w:numId="12">
+    <w:abstractNumId w:val="11"/>
+  </w:num>
+  <w:num w:numId="11">
+    <w:abstractNumId w:val="10"/>
+  </w:num>
   <w:num w:numId="1">
     <w:abstractNumId w:val="9"/>
   </w:num>
@@ -5681,7 +6641,7 @@
   <w:docDefaults>
     <w:rPrDefault>
       <w:rPr>
-        <w:rFonts w:asciiTheme="minorHAnsi" w:eastAsiaTheme="minorHAnsi" w:hAnsiTheme="minorHAnsi" w:cstheme="minorBidi"/>
+        <w:rFonts w:asciiTheme="minorHAnsi" w:hAnsiTheme="minorHAnsi" w:eastAsiaTheme="minorHAnsi" w:cstheme="minorBidi"/>
         <w:sz w:val="22"/>
         <w:szCs w:val="22"/>
         <w:lang w:val="es-ES" w:eastAsia="en-US" w:bidi="ar-SA"/>
@@ -5696,14 +6656,14 @@
   <w:latentStyles w:defLockedState="0" w:defUIPriority="99" w:defSemiHidden="0" w:defUnhideWhenUsed="0" w:defQFormat="0" w:count="375">
     <w:lsdException w:name="Normal" w:uiPriority="0" w:qFormat="1"/>
     <w:lsdException w:name="heading 1" w:uiPriority="9" w:qFormat="1"/>
-    <w:lsdException w:name="heading 2" w:semiHidden="1" w:uiPriority="9" w:unhideWhenUsed="1" w:qFormat="1"/>
-    <w:lsdException w:name="heading 3" w:semiHidden="1" w:uiPriority="9" w:unhideWhenUsed="1" w:qFormat="1"/>
-    <w:lsdException w:name="heading 4" w:semiHidden="1" w:uiPriority="9" w:unhideWhenUsed="1" w:qFormat="1"/>
-    <w:lsdException w:name="heading 5" w:semiHidden="1" w:uiPriority="9" w:unhideWhenUsed="1" w:qFormat="1"/>
-    <w:lsdException w:name="heading 6" w:semiHidden="1" w:uiPriority="9" w:unhideWhenUsed="1" w:qFormat="1"/>
-    <w:lsdException w:name="heading 7" w:semiHidden="1" w:uiPriority="9" w:unhideWhenUsed="1" w:qFormat="1"/>
-    <w:lsdException w:name="heading 8" w:semiHidden="1" w:uiPriority="9" w:unhideWhenUsed="1" w:qFormat="1"/>
-    <w:lsdException w:name="heading 9" w:semiHidden="1" w:uiPriority="9" w:unhideWhenUsed="1" w:qFormat="1"/>
+    <w:lsdException w:name="heading 2" w:uiPriority="9" w:semiHidden="1" w:unhideWhenUsed="1" w:qFormat="1"/>
+    <w:lsdException w:name="heading 3" w:uiPriority="9" w:semiHidden="1" w:unhideWhenUsed="1" w:qFormat="1"/>
+    <w:lsdException w:name="heading 4" w:uiPriority="9" w:semiHidden="1" w:unhideWhenUsed="1" w:qFormat="1"/>
+    <w:lsdException w:name="heading 5" w:uiPriority="9" w:semiHidden="1" w:unhideWhenUsed="1" w:qFormat="1"/>
+    <w:lsdException w:name="heading 6" w:uiPriority="9" w:semiHidden="1" w:unhideWhenUsed="1" w:qFormat="1"/>
+    <w:lsdException w:name="heading 7" w:uiPriority="9" w:semiHidden="1" w:unhideWhenUsed="1" w:qFormat="1"/>
+    <w:lsdException w:name="heading 8" w:uiPriority="9" w:semiHidden="1" w:unhideWhenUsed="1" w:qFormat="1"/>
+    <w:lsdException w:name="heading 9" w:uiPriority="9" w:semiHidden="1" w:unhideWhenUsed="1" w:qFormat="1"/>
     <w:lsdException w:name="index 1" w:semiHidden="1" w:unhideWhenUsed="1"/>
     <w:lsdException w:name="index 2" w:semiHidden="1" w:unhideWhenUsed="1"/>
     <w:lsdException w:name="index 3" w:semiHidden="1" w:unhideWhenUsed="1"/>
@@ -5713,22 +6673,22 @@
     <w:lsdException w:name="index 7" w:semiHidden="1" w:unhideWhenUsed="1"/>
     <w:lsdException w:name="index 8" w:semiHidden="1" w:unhideWhenUsed="1"/>
     <w:lsdException w:name="index 9" w:semiHidden="1" w:unhideWhenUsed="1"/>
-    <w:lsdException w:name="toc 1" w:semiHidden="1" w:uiPriority="39" w:unhideWhenUsed="1"/>
-    <w:lsdException w:name="toc 2" w:semiHidden="1" w:uiPriority="39" w:unhideWhenUsed="1"/>
-    <w:lsdException w:name="toc 3" w:semiHidden="1" w:uiPriority="39" w:unhideWhenUsed="1"/>
-    <w:lsdException w:name="toc 4" w:semiHidden="1" w:uiPriority="39" w:unhideWhenUsed="1"/>
-    <w:lsdException w:name="toc 5" w:semiHidden="1" w:uiPriority="39" w:unhideWhenUsed="1"/>
-    <w:lsdException w:name="toc 6" w:semiHidden="1" w:uiPriority="39" w:unhideWhenUsed="1"/>
-    <w:lsdException w:name="toc 7" w:semiHidden="1" w:uiPriority="39" w:unhideWhenUsed="1"/>
-    <w:lsdException w:name="toc 8" w:semiHidden="1" w:uiPriority="39" w:unhideWhenUsed="1"/>
-    <w:lsdException w:name="toc 9" w:semiHidden="1" w:uiPriority="39" w:unhideWhenUsed="1"/>
+    <w:lsdException w:name="toc 1" w:uiPriority="39" w:semiHidden="1" w:unhideWhenUsed="1"/>
+    <w:lsdException w:name="toc 2" w:uiPriority="39" w:semiHidden="1" w:unhideWhenUsed="1"/>
+    <w:lsdException w:name="toc 3" w:uiPriority="39" w:semiHidden="1" w:unhideWhenUsed="1"/>
+    <w:lsdException w:name="toc 4" w:uiPriority="39" w:semiHidden="1" w:unhideWhenUsed="1"/>
+    <w:lsdException w:name="toc 5" w:uiPriority="39" w:semiHidden="1" w:unhideWhenUsed="1"/>
+    <w:lsdException w:name="toc 6" w:uiPriority="39" w:semiHidden="1" w:unhideWhenUsed="1"/>
+    <w:lsdException w:name="toc 7" w:uiPriority="39" w:semiHidden="1" w:unhideWhenUsed="1"/>
+    <w:lsdException w:name="toc 8" w:uiPriority="39" w:semiHidden="1" w:unhideWhenUsed="1"/>
+    <w:lsdException w:name="toc 9" w:uiPriority="39" w:semiHidden="1" w:unhideWhenUsed="1"/>
     <w:lsdException w:name="Normal Indent" w:semiHidden="1" w:unhideWhenUsed="1"/>
     <w:lsdException w:name="footnote text" w:semiHidden="1" w:unhideWhenUsed="1"/>
     <w:lsdException w:name="annotation text" w:semiHidden="1" w:unhideWhenUsed="1"/>
     <w:lsdException w:name="header" w:semiHidden="1" w:unhideWhenUsed="1"/>
     <w:lsdException w:name="footer" w:semiHidden="1" w:unhideWhenUsed="1"/>
     <w:lsdException w:name="index heading" w:semiHidden="1" w:unhideWhenUsed="1"/>
-    <w:lsdException w:name="caption" w:semiHidden="1" w:uiPriority="35" w:unhideWhenUsed="1" w:qFormat="1"/>
+    <w:lsdException w:name="caption" w:uiPriority="35" w:semiHidden="1" w:unhideWhenUsed="1" w:qFormat="1"/>
     <w:lsdException w:name="table of figures" w:semiHidden="1" w:unhideWhenUsed="1"/>
     <w:lsdException w:name="envelope address" w:semiHidden="1" w:unhideWhenUsed="1"/>
     <w:lsdException w:name="envelope return" w:semiHidden="1" w:unhideWhenUsed="1"/>
@@ -5759,7 +6719,7 @@
     <w:lsdException w:name="Title" w:uiPriority="10" w:qFormat="1"/>
     <w:lsdException w:name="Closing" w:semiHidden="1" w:unhideWhenUsed="1"/>
     <w:lsdException w:name="Signature" w:semiHidden="1" w:unhideWhenUsed="1"/>
-    <w:lsdException w:name="Default Paragraph Font" w:semiHidden="1" w:uiPriority="1" w:unhideWhenUsed="1"/>
+    <w:lsdException w:name="Default Paragraph Font" w:uiPriority="1" w:semiHidden="1" w:unhideWhenUsed="1"/>
     <w:lsdException w:name="Body Text" w:semiHidden="1" w:unhideWhenUsed="1"/>
     <w:lsdException w:name="Body Text Indent" w:semiHidden="1" w:unhideWhenUsed="1"/>
     <w:lsdException w:name="List Continue" w:semiHidden="1" w:unhideWhenUsed="1"/>
@@ -5959,8 +6919,8 @@
     <w:lsdException w:name="Subtle Reference" w:uiPriority="31" w:qFormat="1"/>
     <w:lsdException w:name="Intense Reference" w:uiPriority="32" w:qFormat="1"/>
     <w:lsdException w:name="Book Title" w:uiPriority="33" w:qFormat="1"/>
-    <w:lsdException w:name="Bibliography" w:semiHidden="1" w:uiPriority="37" w:unhideWhenUsed="1"/>
-    <w:lsdException w:name="TOC Heading" w:semiHidden="1" w:uiPriority="39" w:unhideWhenUsed="1" w:qFormat="1"/>
+    <w:lsdException w:name="Bibliography" w:uiPriority="37" w:semiHidden="1" w:unhideWhenUsed="1"/>
+    <w:lsdException w:name="TOC Heading" w:uiPriority="39" w:semiHidden="1" w:unhideWhenUsed="1" w:qFormat="1"/>
     <w:lsdException w:name="Plain Table 1" w:uiPriority="41"/>
     <w:lsdException w:name="Plain Table 2" w:uiPriority="42"/>
     <w:lsdException w:name="Plain Table 3" w:uiPriority="43"/>
@@ -6070,7 +7030,7 @@
     <w:lsdException w:name="Hashtag" w:semiHidden="1" w:unhideWhenUsed="1"/>
     <w:lsdException w:name="Unresolved Mention" w:semiHidden="1" w:unhideWhenUsed="1"/>
   </w:latentStyles>
-  <w:style w:type="paragraph" w:default="1" w:styleId="Normal">
+  <w:style w:type="paragraph" w:styleId="Normal" w:default="1">
     <w:name w:val="Normal"/>
     <w:qFormat/>
   </w:style>
@@ -6089,19 +7049,19 @@
       <w:outlineLvl w:val="0"/>
     </w:pPr>
     <w:rPr>
-      <w:rFonts w:asciiTheme="majorHAnsi" w:eastAsiaTheme="majorEastAsia" w:hAnsiTheme="majorHAnsi" w:cstheme="majorBidi"/>
+      <w:rFonts w:asciiTheme="majorHAnsi" w:hAnsiTheme="majorHAnsi" w:eastAsiaTheme="majorEastAsia" w:cstheme="majorBidi"/>
       <w:color w:val="2F5496" w:themeColor="accent1" w:themeShade="BF"/>
       <w:sz w:val="32"/>
       <w:szCs w:val="32"/>
     </w:rPr>
   </w:style>
-  <w:style w:type="character" w:default="1" w:styleId="Fuentedeprrafopredeter">
+  <w:style w:type="character" w:styleId="Fuentedeprrafopredeter" w:default="1">
     <w:name w:val="Default Paragraph Font"/>
     <w:uiPriority w:val="1"/>
     <w:semiHidden/>
     <w:unhideWhenUsed/>
   </w:style>
-  <w:style w:type="table" w:default="1" w:styleId="Tablanormal">
+  <w:style w:type="table" w:styleId="Tablanormal" w:default="1">
     <w:name w:val="Normal Table"/>
     <w:uiPriority w:val="99"/>
     <w:semiHidden/>
@@ -6116,7 +7076,7 @@
       </w:tblCellMar>
     </w:tblPr>
   </w:style>
-  <w:style w:type="numbering" w:default="1" w:styleId="Sinlista">
+  <w:style w:type="numbering" w:styleId="Sinlista" w:default="1">
     <w:name w:val="No List"/>
     <w:uiPriority w:val="99"/>
     <w:semiHidden/>
@@ -6136,7 +7096,7 @@
       <w:lang w:eastAsia="es-ES"/>
     </w:rPr>
   </w:style>
-  <w:style w:type="character" w:customStyle="1" w:styleId="SinespaciadoCar">
+  <w:style w:type="character" w:styleId="SinespaciadoCar" w:customStyle="1">
     <w:name w:val="Sin espaciado Car"/>
     <w:basedOn w:val="Fuentedeprrafopredeter"/>
     <w:link w:val="Sinespaciado"/>
@@ -6157,12 +7117,12 @@
     </w:pPr>
     <w:tblPr>
       <w:tblBorders>
-        <w:top w:val="single" w:sz="4" w:space="0" w:color="auto"/>
-        <w:left w:val="single" w:sz="4" w:space="0" w:color="auto"/>
-        <w:bottom w:val="single" w:sz="4" w:space="0" w:color="auto"/>
-        <w:right w:val="single" w:sz="4" w:space="0" w:color="auto"/>
-        <w:insideH w:val="single" w:sz="4" w:space="0" w:color="auto"/>
-        <w:insideV w:val="single" w:sz="4" w:space="0" w:color="auto"/>
+        <w:top w:val="single" w:color="auto" w:sz="4" w:space="0"/>
+        <w:left w:val="single" w:color="auto" w:sz="4" w:space="0"/>
+        <w:bottom w:val="single" w:color="auto" w:sz="4" w:space="0"/>
+        <w:right w:val="single" w:color="auto" w:sz="4" w:space="0"/>
+        <w:insideH w:val="single" w:color="auto" w:sz="4" w:space="0"/>
+        <w:insideV w:val="single" w:color="auto" w:sz="4" w:space="0"/>
       </w:tblBorders>
     </w:tblPr>
   </w:style>
@@ -6178,12 +7138,12 @@
       <w:tblStyleRowBandSize w:val="1"/>
       <w:tblStyleColBandSize w:val="1"/>
       <w:tblBorders>
-        <w:top w:val="single" w:sz="4" w:space="0" w:color="BFBFBF" w:themeColor="background1" w:themeShade="BF"/>
-        <w:left w:val="single" w:sz="4" w:space="0" w:color="BFBFBF" w:themeColor="background1" w:themeShade="BF"/>
-        <w:bottom w:val="single" w:sz="4" w:space="0" w:color="BFBFBF" w:themeColor="background1" w:themeShade="BF"/>
-        <w:right w:val="single" w:sz="4" w:space="0" w:color="BFBFBF" w:themeColor="background1" w:themeShade="BF"/>
-        <w:insideH w:val="single" w:sz="4" w:space="0" w:color="BFBFBF" w:themeColor="background1" w:themeShade="BF"/>
-        <w:insideV w:val="single" w:sz="4" w:space="0" w:color="BFBFBF" w:themeColor="background1" w:themeShade="BF"/>
+        <w:top w:val="single" w:color="BFBFBF" w:themeColor="background1" w:themeShade="BF" w:sz="4" w:space="0"/>
+        <w:left w:val="single" w:color="BFBFBF" w:themeColor="background1" w:themeShade="BF" w:sz="4" w:space="0"/>
+        <w:bottom w:val="single" w:color="BFBFBF" w:themeColor="background1" w:themeShade="BF" w:sz="4" w:space="0"/>
+        <w:right w:val="single" w:color="BFBFBF" w:themeColor="background1" w:themeShade="BF" w:sz="4" w:space="0"/>
+        <w:insideH w:val="single" w:color="BFBFBF" w:themeColor="background1" w:themeShade="BF" w:sz="4" w:space="0"/>
+        <w:insideV w:val="single" w:color="BFBFBF" w:themeColor="background1" w:themeShade="BF" w:sz="4" w:space="0"/>
       </w:tblBorders>
     </w:tblPr>
     <w:tblStylePr w:type="firstRow">
@@ -6200,7 +7160,7 @@
       <w:tblPr/>
       <w:tcPr>
         <w:tcBorders>
-          <w:top w:val="double" w:sz="4" w:space="0" w:color="BFBFBF" w:themeColor="background1" w:themeShade="BF"/>
+          <w:top w:val="double" w:color="BFBFBF" w:themeColor="background1" w:themeShade="BF" w:sz="4" w:space="0"/>
         </w:tcBorders>
       </w:tcPr>
     </w:tblStylePr>
@@ -6229,14 +7189,14 @@
       </w:tcPr>
     </w:tblStylePr>
   </w:style>
-  <w:style w:type="character" w:customStyle="1" w:styleId="Ttulo1Car">
+  <w:style w:type="character" w:styleId="Ttulo1Car" w:customStyle="1">
     <w:name w:val="Título 1 Car"/>
     <w:basedOn w:val="Fuentedeprrafopredeter"/>
     <w:link w:val="Ttulo1"/>
     <w:uiPriority w:val="9"/>
     <w:rsid w:val="00F03728"/>
     <w:rPr>
-      <w:rFonts w:asciiTheme="majorHAnsi" w:eastAsiaTheme="majorEastAsia" w:hAnsiTheme="majorHAnsi" w:cstheme="majorBidi"/>
+      <w:rFonts w:asciiTheme="majorHAnsi" w:hAnsiTheme="majorHAnsi" w:eastAsiaTheme="majorEastAsia" w:cstheme="majorBidi"/>
       <w:color w:val="2F5496" w:themeColor="accent1" w:themeShade="BF"/>
       <w:sz w:val="32"/>
       <w:szCs w:val="32"/>
@@ -6270,7 +7230,7 @@
       <w:ind w:left="220"/>
     </w:pPr>
     <w:rPr>
-      <w:rFonts w:eastAsiaTheme="minorEastAsia" w:cs="Times New Roman"/>
+      <w:rFonts w:cs="Times New Roman" w:eastAsiaTheme="minorEastAsia"/>
       <w:lang w:eastAsia="es-ES"/>
     </w:rPr>
   </w:style>
@@ -6286,7 +7246,7 @@
       <w:spacing w:after="100"/>
     </w:pPr>
     <w:rPr>
-      <w:rFonts w:eastAsiaTheme="minorEastAsia" w:cs="Times New Roman"/>
+      <w:rFonts w:cs="Times New Roman" w:eastAsiaTheme="minorEastAsia"/>
       <w:lang w:eastAsia="es-ES"/>
     </w:rPr>
   </w:style>
@@ -6303,7 +7263,7 @@
       <w:ind w:left="440"/>
     </w:pPr>
     <w:rPr>
-      <w:rFonts w:eastAsiaTheme="minorEastAsia" w:cs="Times New Roman"/>
+      <w:rFonts w:cs="Times New Roman" w:eastAsiaTheme="minorEastAsia"/>
       <w:lang w:eastAsia="es-ES"/>
     </w:rPr>
   </w:style>
@@ -6322,7 +7282,7 @@
       <w:spacing w:after="0" w:line="240" w:lineRule="auto"/>
     </w:pPr>
   </w:style>
-  <w:style w:type="character" w:customStyle="1" w:styleId="EncabezadoCar">
+  <w:style w:type="character" w:styleId="EncabezadoCar" w:customStyle="1">
     <w:name w:val="Encabezado Car"/>
     <w:basedOn w:val="Fuentedeprrafopredeter"/>
     <w:link w:val="Encabezado"/>
@@ -6344,7 +7304,7 @@
       <w:spacing w:after="0" w:line="240" w:lineRule="auto"/>
     </w:pPr>
   </w:style>
-  <w:style w:type="character" w:customStyle="1" w:styleId="PiedepginaCar">
+  <w:style w:type="character" w:styleId="PiedepginaCar" w:customStyle="1">
     <w:name w:val="Pie de página Car"/>
     <w:basedOn w:val="Fuentedeprrafopredeter"/>
     <w:link w:val="Piedepgina"/>
@@ -6363,6 +7323,39 @@
     </w:pPr>
   </w:style>
 </w:styles>
+</file>
+
+<file path=word/glossary/document.xml><?xml version="1.0" encoding="utf-8"?>
+<w:glossaryDocument xmlns:w14="http://schemas.microsoft.com/office/word/2010/wordml" xmlns:w="http://schemas.openxmlformats.org/wordprocessingml/2006/main">
+  <w:docParts>
+    <w:docPart>
+      <w:docPartPr>
+        <w:name w:val="DefaultPlaceholder_1081868574"/>
+        <w:category>
+          <w:name w:val="General"/>
+          <w:gallery w:val="placeholder"/>
+        </w:category>
+        <w:types>
+          <w:type w:val="bbPlcHdr"/>
+        </w:types>
+        <w:behaviors>
+          <w:behavior w:val="content"/>
+        </w:behaviors>
+        <w:guid w:val="{de75f160-de5e-430a-b3b1-e9f845e6d771}"/>
+      </w:docPartPr>
+      <w:docPartBody>
+        <w:p>
+          <w:r>
+            <w:rPr>
+              <w:rStyle w:val="PlaceholderText"/>
+            </w:rPr>
+            <w:t/>
+          </w:r>
+        </w:p>
+      </w:docPartBody>
+    </w:docPart>
+  </w:docParts>
+</w:glossaryDocument>
 </file>
 
 <file path=word/theme/theme1.xml><?xml version="1.0" encoding="utf-8"?>

</xml_diff>

<commit_message>
SEgundo revision de entregable
</commit_message>
<xml_diff>
--- a/IR.docx
+++ b/IR.docx
@@ -1836,23 +1836,15 @@
           <w:sz w:val="24"/>
           <w:szCs w:val="24"/>
         </w:rPr>
-        <w:t xml:space="preserve">También dispone de un servicio de consulta que se compone de prensa diaria, diccionarios, enciclopedias, revistas y </w:t>
-      </w:r>
-      <w:r>
-        <w:rPr>
-          <w:color w:val="000000" w:themeColor="text1" w:themeTint="FF" w:themeShade="FF"/>
-          <w:sz w:val="24"/>
-          <w:szCs w:val="24"/>
-        </w:rPr>
-        <w:t>manuales</w:t>
-      </w:r>
-      <w:r>
-        <w:rPr>
-          <w:color w:val="000000" w:themeColor="text1" w:themeTint="FF" w:themeShade="FF"/>
-          <w:sz w:val="24"/>
-          <w:szCs w:val="24"/>
-        </w:rPr>
-        <w:t xml:space="preserve"> de preparación de oposiciones.</w:t>
+        <w:t>También dispone de un servicio de consulta que se compone de prensa diaria, diccionarios, enciclopedias, revistas y manuales de preparación de oposiciones</w:t>
+      </w:r>
+      <w:r>
+        <w:rPr>
+          <w:color w:val="000000" w:themeColor="text1" w:themeTint="FF" w:themeShade="FF"/>
+          <w:sz w:val="24"/>
+          <w:szCs w:val="24"/>
+        </w:rPr>
+        <w:t>, un surtido de actividades culturales y clubes de lectura.</w:t>
       </w:r>
     </w:p>
     <w:p w14:noSpellErr="1">
@@ -1870,31 +1862,57 @@
           <w:sz w:val="24"/>
           <w:szCs w:val="24"/>
         </w:rPr>
-        <w:t xml:space="preserve">Las </w:t>
-      </w:r>
-      <w:r>
-        <w:rPr>
-          <w:color w:val="000000" w:themeColor="text1" w:themeTint="FF" w:themeShade="FF"/>
-          <w:sz w:val="24"/>
-          <w:szCs w:val="24"/>
-        </w:rPr>
-        <w:t xml:space="preserve">pequeñas </w:t>
-      </w:r>
-      <w:r>
-        <w:rPr>
-          <w:color w:val="000000" w:themeColor="text1" w:themeTint="FF" w:themeShade="FF"/>
-          <w:sz w:val="24"/>
-          <w:szCs w:val="24"/>
-        </w:rPr>
-        <w:t>bibliotecas de los municipios adyacentes a Camas dependen depende de esta</w:t>
-      </w:r>
-      <w:r>
-        <w:rPr>
-          <w:color w:val="000000" w:themeColor="text1" w:themeTint="FF" w:themeShade="FF"/>
-          <w:sz w:val="24"/>
-          <w:szCs w:val="24"/>
-        </w:rPr>
-        <w:t>.</w:t>
+        <w:t>Las pequeñas bibliotecas de los municipios adyacentes a Camas dependen depende de esta.</w:t>
+      </w:r>
+    </w:p>
+    <w:p w14:noSpellErr="1">
+      <w:pPr>
+        <w:pStyle w:val="Normal"/>
+        <w:rPr>
+          <w:color w:val="000000" w:themeColor="text1" w:themeTint="FF" w:themeShade="FF"/>
+          <w:sz w:val="24"/>
+          <w:szCs w:val="24"/>
+        </w:rPr>
+      </w:pPr>
+      <w:r>
+        <w:rPr>
+          <w:color w:val="000000" w:themeColor="text1" w:themeTint="FF" w:themeShade="FF"/>
+          <w:sz w:val="24"/>
+          <w:szCs w:val="24"/>
+        </w:rPr>
+        <w:t xml:space="preserve">Su personal consta de un director, Cristóbal Guerrero, personal del almacén, </w:t>
+      </w:r>
+      <w:r>
+        <w:rPr>
+          <w:color w:val="000000" w:themeColor="text1" w:themeTint="FF" w:themeShade="FF"/>
+          <w:sz w:val="24"/>
+          <w:szCs w:val="24"/>
+        </w:rPr>
+        <w:t xml:space="preserve">que se encarga de la gestión del </w:t>
+      </w:r>
+      <w:r>
+        <w:rPr>
+          <w:color w:val="000000" w:themeColor="text1" w:themeTint="FF" w:themeShade="FF"/>
+          <w:sz w:val="24"/>
+          <w:szCs w:val="24"/>
+        </w:rPr>
+        <w:t>mismo</w:t>
+      </w:r>
+      <w:r>
+        <w:rPr>
+          <w:color w:val="000000" w:themeColor="text1" w:themeTint="FF" w:themeShade="FF"/>
+          <w:sz w:val="24"/>
+          <w:szCs w:val="24"/>
+        </w:rPr>
+        <w:t>, y</w:t>
+      </w:r>
+      <w:r>
+        <w:rPr>
+          <w:color w:val="000000" w:themeColor="text1" w:themeTint="FF" w:themeShade="FF"/>
+          <w:sz w:val="24"/>
+          <w:szCs w:val="24"/>
+        </w:rPr>
+        <w:t xml:space="preserve"> secretarios, que atienden a los usuarios de la biblioteca.</w:t>
       </w:r>
     </w:p>
     <w:p w14:noSpellErr="1">
@@ -3354,7 +3372,21 @@
           <w:sz w:val="24"/>
           <w:szCs w:val="24"/>
         </w:rPr>
-        <w:t>Se disponen de algunos escasos ordenados antiguos.</w:t>
+        <w:t xml:space="preserve">Se disponen de </w:t>
+      </w:r>
+      <w:r>
+        <w:rPr>
+          <w:sz w:val="24"/>
+          <w:szCs w:val="24"/>
+        </w:rPr>
+        <w:t>tres ordenadores de sobremesa para el personal y tres para los socios</w:t>
+      </w:r>
+      <w:r>
+        <w:rPr>
+          <w:sz w:val="24"/>
+          <w:szCs w:val="24"/>
+        </w:rPr>
+        <w:t>.</w:t>
       </w:r>
     </w:p>
     <w:p>
@@ -3395,7 +3427,7 @@
         <w:t>actual</w:t>
       </w:r>
     </w:p>
-    <w:p>
+    <w:p w14:noSpellErr="1">
       <w:pPr>
         <w:rPr>
           <w:sz w:val="24"/>
@@ -3408,7 +3440,21 @@
           <w:sz w:val="24"/>
           <w:szCs w:val="24"/>
         </w:rPr>
-        <w:t>Se dispone de un sistema operativo antiguo y una aplicación de hoja de cálculo.</w:t>
+        <w:t xml:space="preserve">Se dispone de un sistema operativo </w:t>
+      </w:r>
+      <w:r>
+        <w:rPr>
+          <w:sz w:val="24"/>
+          <w:szCs w:val="24"/>
+        </w:rPr>
+        <w:t xml:space="preserve">de 2009 </w:t>
+      </w:r>
+      <w:r>
+        <w:rPr>
+          <w:sz w:val="24"/>
+          <w:szCs w:val="24"/>
+        </w:rPr>
+        <w:t>y una aplicación de hoja de cálculo.</w:t>
       </w:r>
     </w:p>
     <w:p>
@@ -3441,7 +3487,7 @@
         <w:t>Necesidades de negocio</w:t>
       </w:r>
     </w:p>
-    <w:p>
+    <w:p w14:noSpellErr="1">
       <w:pPr>
         <w:pStyle w:val="Prrafodelista"/>
         <w:numPr>
@@ -3449,14 +3495,14 @@
           <w:numId w:val="5"/>
         </w:numPr>
         <w:rPr>
-          <w:color w:val="44546A" w:themeColor="text2"/>
-          <w:sz w:val="32"/>
-          <w:szCs w:val="32"/>
-        </w:rPr>
-      </w:pPr>
-      <w:r>
-        <w:rPr>
-          <w:color w:val="44546A" w:themeColor="text2"/>
+          <w:color w:val="44546A" w:themeColor="text2" w:themeTint="FF" w:themeShade="FF"/>
+          <w:sz w:val="32"/>
+          <w:szCs w:val="32"/>
+        </w:rPr>
+      </w:pPr>
+      <w:r>
+        <w:rPr>
+          <w:color w:val="44546A" w:themeColor="text2" w:themeTint="FF" w:themeShade="FF"/>
           <w:sz w:val="32"/>
           <w:szCs w:val="32"/>
         </w:rPr>
@@ -3475,7 +3521,84 @@
           <w:sz w:val="24"/>
           <w:szCs w:val="24"/>
         </w:rPr>
-        <w:t xml:space="preserve">Gestionar de manera eficiente y eficaz el inventario y los socios de la biblioteca, los préstamos de libros a los socios y los préstamos entre dos entidades de material bibliotecario. </w:t>
+        <w:t>La biblioteca Rafael Alberti pretende g</w:t>
+      </w:r>
+      <w:r>
+        <w:rPr>
+          <w:sz w:val="24"/>
+          <w:szCs w:val="24"/>
+        </w:rPr>
+        <w:t>estionar de manera eficiente y eficaz el inventario y l</w:t>
+      </w:r>
+      <w:r>
+        <w:rPr>
+          <w:sz w:val="24"/>
+          <w:szCs w:val="24"/>
+        </w:rPr>
+        <w:t>a información de l</w:t>
+      </w:r>
+      <w:r>
+        <w:rPr>
+          <w:sz w:val="24"/>
+          <w:szCs w:val="24"/>
+        </w:rPr>
+        <w:t>os socios de la biblioteca, los préstamos de libros a los socios y los préstamos entre dos entidades de material bibliotecario</w:t>
+      </w:r>
+      <w:r>
+        <w:rPr>
+          <w:sz w:val="24"/>
+          <w:szCs w:val="24"/>
+        </w:rPr>
+        <w:t xml:space="preserve"> para </w:t>
+      </w:r>
+      <w:r>
+        <w:rPr>
+          <w:sz w:val="24"/>
+          <w:szCs w:val="24"/>
+        </w:rPr>
+        <w:t>prestar</w:t>
+      </w:r>
+      <w:r>
+        <w:rPr>
+          <w:sz w:val="24"/>
+          <w:szCs w:val="24"/>
+        </w:rPr>
+        <w:t xml:space="preserve"> un mejor servicio a los usuarios, reducir la posibilidad de no </w:t>
+      </w:r>
+      <w:r>
+        <w:rPr>
+          <w:sz w:val="24"/>
+          <w:szCs w:val="24"/>
+        </w:rPr>
+        <w:t xml:space="preserve">devolución o desgaste de los libros conociendo los socios </w:t>
+      </w:r>
+      <w:r>
+        <w:rPr>
+          <w:sz w:val="24"/>
+          <w:szCs w:val="24"/>
+        </w:rPr>
+        <w:t>irresponsables, aumentar</w:t>
+      </w:r>
+      <w:r>
+        <w:rPr>
+          <w:sz w:val="24"/>
+          <w:szCs w:val="24"/>
+        </w:rPr>
+        <w:t xml:space="preserve"> la centralización de las sucursales evitando la falta de </w:t>
+      </w:r>
+      <w:r>
+        <w:rPr>
+          <w:sz w:val="24"/>
+          <w:szCs w:val="24"/>
+        </w:rPr>
+        <w:t>material, y</w:t>
+      </w:r>
+      <w:r>
+        <w:rPr>
+          <w:sz w:val="24"/>
+          <w:szCs w:val="24"/>
+        </w:rPr>
+        <w:t xml:space="preserve"> se motor de arranque de la expansión cultural de Camas y municipios adyacentes.</w:t>
       </w:r>
     </w:p>
     <w:p>

</xml_diff>